<commit_message>
Projektbegründung geändert -> Seiten zahlen erhöhen durch absätze
</commit_message>
<xml_diff>
--- a/Dokumentation/Dokumentation Projekt Kiank - NMT_BMT.docx
+++ b/Dokumentation/Dokumentation Projekt Kiank - NMT_BMT.docx
@@ -224,12 +224,21 @@
           <w:szCs w:val="20"/>
         </w:rPr>
       </w:pPr>
+      <w:proofErr w:type="spellStart"/>
       <w:r>
         <w:rPr>
           <w:sz w:val="20"/>
           <w:szCs w:val="20"/>
         </w:rPr>
-        <w:t>Lämmersieth 54</w:t>
+        <w:t>Lämmersieth</w:t>
+      </w:r>
+      <w:proofErr w:type="spellEnd"/>
+      <w:r>
+        <w:rPr>
+          <w:sz w:val="20"/>
+          <w:szCs w:val="20"/>
+        </w:rPr>
+        <w:t xml:space="preserve"> 54</w:t>
       </w:r>
     </w:p>
     <w:p>
@@ -368,8 +377,13 @@
               <w:pStyle w:val="BMS-FusszeileBMS"/>
               <w:spacing w:before="0"/>
             </w:pPr>
-            <w:r>
-              <w:t>Hammerbrookstraße 38</w:t>
+            <w:proofErr w:type="spellStart"/>
+            <w:r>
+              <w:t>Hammerbrookstraße</w:t>
+            </w:r>
+            <w:proofErr w:type="spellEnd"/>
+            <w:r>
+              <w:t xml:space="preserve"> 38</w:t>
             </w:r>
           </w:p>
           <w:p>
@@ -660,28 +674,28 @@
         </w:sectPr>
       </w:pPr>
     </w:p>
-    <w:bookmarkStart w:id="1" w:name="_Toc451939117" w:displacedByCustomXml="next"/>
-    <w:bookmarkStart w:id="2" w:name="_Toc432305725" w:displacedByCustomXml="next"/>
-    <w:bookmarkStart w:id="3" w:name="_Toc431617611" w:displacedByCustomXml="next"/>
-    <w:bookmarkStart w:id="4" w:name="_Toc431617500" w:displacedByCustomXml="next"/>
-    <w:bookmarkStart w:id="5" w:name="_Toc431617436" w:displacedByCustomXml="next"/>
-    <w:bookmarkStart w:id="6" w:name="_Toc431189813" w:displacedByCustomXml="next"/>
-    <w:bookmarkStart w:id="7" w:name="_Toc431107070" w:displacedByCustomXml="next"/>
-    <w:bookmarkStart w:id="8" w:name="_Toc431090419" w:displacedByCustomXml="next"/>
-    <w:bookmarkStart w:id="9" w:name="_Toc431026460" w:displacedByCustomXml="next"/>
-    <w:bookmarkStart w:id="10" w:name="_Toc430672558" w:displacedByCustomXml="next"/>
-    <w:bookmarkStart w:id="11" w:name="_Toc430509397" w:displacedByCustomXml="next"/>
-    <w:bookmarkStart w:id="12" w:name="_Toc430509250" w:displacedByCustomXml="next"/>
-    <w:bookmarkStart w:id="13" w:name="_Toc430507635" w:displacedByCustomXml="next"/>
-    <w:bookmarkStart w:id="14" w:name="_Toc430482360" w:displacedByCustomXml="next"/>
-    <w:bookmarkStart w:id="15" w:name="_Toc430422342" w:displacedByCustomXml="next"/>
-    <w:bookmarkStart w:id="16" w:name="_Toc424535788" w:displacedByCustomXml="next"/>
-    <w:bookmarkStart w:id="17" w:name="_Toc423591362" w:displacedByCustomXml="next"/>
-    <w:bookmarkStart w:id="18" w:name="_Toc315414733" w:displacedByCustomXml="next"/>
-    <w:bookmarkStart w:id="19" w:name="_Toc315414231" w:displacedByCustomXml="next"/>
-    <w:bookmarkStart w:id="20" w:name="_Toc315169642" w:displacedByCustomXml="next"/>
-    <w:bookmarkStart w:id="21" w:name="_Toc229210085" w:displacedByCustomXml="next"/>
-    <w:bookmarkStart w:id="22" w:name="_Toc145302592" w:displacedByCustomXml="next"/>
+    <w:bookmarkStart w:id="1" w:name="_Toc145302592" w:displacedByCustomXml="next"/>
+    <w:bookmarkStart w:id="2" w:name="_Toc229210085" w:displacedByCustomXml="next"/>
+    <w:bookmarkStart w:id="3" w:name="_Toc315169642" w:displacedByCustomXml="next"/>
+    <w:bookmarkStart w:id="4" w:name="_Toc315414231" w:displacedByCustomXml="next"/>
+    <w:bookmarkStart w:id="5" w:name="_Toc315414733" w:displacedByCustomXml="next"/>
+    <w:bookmarkStart w:id="6" w:name="_Toc423591362" w:displacedByCustomXml="next"/>
+    <w:bookmarkStart w:id="7" w:name="_Toc424535788" w:displacedByCustomXml="next"/>
+    <w:bookmarkStart w:id="8" w:name="_Toc430422342" w:displacedByCustomXml="next"/>
+    <w:bookmarkStart w:id="9" w:name="_Toc430482360" w:displacedByCustomXml="next"/>
+    <w:bookmarkStart w:id="10" w:name="_Toc430507635" w:displacedByCustomXml="next"/>
+    <w:bookmarkStart w:id="11" w:name="_Toc430509250" w:displacedByCustomXml="next"/>
+    <w:bookmarkStart w:id="12" w:name="_Toc430509397" w:displacedByCustomXml="next"/>
+    <w:bookmarkStart w:id="13" w:name="_Toc430672558" w:displacedByCustomXml="next"/>
+    <w:bookmarkStart w:id="14" w:name="_Toc431026460" w:displacedByCustomXml="next"/>
+    <w:bookmarkStart w:id="15" w:name="_Toc431090419" w:displacedByCustomXml="next"/>
+    <w:bookmarkStart w:id="16" w:name="_Toc431107070" w:displacedByCustomXml="next"/>
+    <w:bookmarkStart w:id="17" w:name="_Toc431189813" w:displacedByCustomXml="next"/>
+    <w:bookmarkStart w:id="18" w:name="_Toc431617436" w:displacedByCustomXml="next"/>
+    <w:bookmarkStart w:id="19" w:name="_Toc431617500" w:displacedByCustomXml="next"/>
+    <w:bookmarkStart w:id="20" w:name="_Toc431617611" w:displacedByCustomXml="next"/>
+    <w:bookmarkStart w:id="21" w:name="_Toc432305725" w:displacedByCustomXml="next"/>
+    <w:bookmarkStart w:id="22" w:name="_Toc451939117" w:displacedByCustomXml="next"/>
     <w:sdt>
       <w:sdtPr>
         <w:rPr>
@@ -697,7 +711,6 @@
           <w:docPartUnique/>
         </w:docPartObj>
       </w:sdtPr>
-      <w:sdtEndPr/>
       <w:sdtContent>
         <w:p>
           <w:pPr>
@@ -726,7 +739,7 @@
           <w:r>
             <w:fldChar w:fldCharType="separate"/>
           </w:r>
-          <w:hyperlink w:anchor="_Toc513629754" w:history="1">
+          <w:hyperlink w:anchor="_Toc513644488" w:history="1">
             <w:r>
               <w:rPr>
                 <w:rStyle w:val="Hyperlink"/>
@@ -753,7 +766,7 @@
                 <w:noProof/>
                 <w:webHidden/>
               </w:rPr>
-              <w:instrText xml:space="preserve"> PAGEREF _Toc513629754 \h </w:instrText>
+              <w:instrText xml:space="preserve"> PAGEREF _Toc513644488 \h </w:instrText>
             </w:r>
             <w:r>
               <w:rPr>
@@ -794,7 +807,7 @@
               <w:szCs w:val="22"/>
             </w:rPr>
           </w:pPr>
-          <w:hyperlink w:anchor="_Toc513629755" w:history="1">
+          <w:hyperlink w:anchor="_Toc513644489" w:history="1">
             <w:r>
               <w:rPr>
                 <w:rStyle w:val="Hyperlink"/>
@@ -837,7 +850,7 @@
                 <w:noProof/>
                 <w:webHidden/>
               </w:rPr>
-              <w:instrText xml:space="preserve"> PAGEREF _Toc513629755 \h </w:instrText>
+              <w:instrText xml:space="preserve"> PAGEREF _Toc513644489 \h </w:instrText>
             </w:r>
             <w:r>
               <w:rPr>
@@ -877,7 +890,7 @@
               <w:szCs w:val="22"/>
             </w:rPr>
           </w:pPr>
-          <w:hyperlink w:anchor="_Toc513629756" w:history="1">
+          <w:hyperlink w:anchor="_Toc513644490" w:history="1">
             <w:r>
               <w:rPr>
                 <w:rStyle w:val="Hyperlink"/>
@@ -919,7 +932,7 @@
                 <w:noProof/>
                 <w:webHidden/>
               </w:rPr>
-              <w:instrText xml:space="preserve"> PAGEREF _Toc513629756 \h </w:instrText>
+              <w:instrText xml:space="preserve"> PAGEREF _Toc513644490 \h </w:instrText>
             </w:r>
             <w:r>
               <w:rPr>
@@ -959,7 +972,7 @@
               <w:szCs w:val="22"/>
             </w:rPr>
           </w:pPr>
-          <w:hyperlink w:anchor="_Toc513629757" w:history="1">
+          <w:hyperlink w:anchor="_Toc513644491" w:history="1">
             <w:r>
               <w:rPr>
                 <w:rStyle w:val="Hyperlink"/>
@@ -1001,7 +1014,7 @@
                 <w:noProof/>
                 <w:webHidden/>
               </w:rPr>
-              <w:instrText xml:space="preserve"> PAGEREF _Toc513629757 \h </w:instrText>
+              <w:instrText xml:space="preserve"> PAGEREF _Toc513644491 \h </w:instrText>
             </w:r>
             <w:r>
               <w:rPr>
@@ -1041,7 +1054,7 @@
               <w:szCs w:val="22"/>
             </w:rPr>
           </w:pPr>
-          <w:hyperlink w:anchor="_Toc513629758" w:history="1">
+          <w:hyperlink w:anchor="_Toc513644492" w:history="1">
             <w:r>
               <w:rPr>
                 <w:rStyle w:val="Hyperlink"/>
@@ -1083,7 +1096,7 @@
                 <w:noProof/>
                 <w:webHidden/>
               </w:rPr>
-              <w:instrText xml:space="preserve"> PAGEREF _Toc513629758 \h </w:instrText>
+              <w:instrText xml:space="preserve"> PAGEREF _Toc513644492 \h </w:instrText>
             </w:r>
             <w:r>
               <w:rPr>
@@ -1123,7 +1136,7 @@
               <w:szCs w:val="22"/>
             </w:rPr>
           </w:pPr>
-          <w:hyperlink w:anchor="_Toc513629759" w:history="1">
+          <w:hyperlink w:anchor="_Toc513644493" w:history="1">
             <w:r>
               <w:rPr>
                 <w:rStyle w:val="Hyperlink"/>
@@ -1165,7 +1178,7 @@
                 <w:noProof/>
                 <w:webHidden/>
               </w:rPr>
-              <w:instrText xml:space="preserve"> PAGEREF _Toc513629759 \h </w:instrText>
+              <w:instrText xml:space="preserve"> PAGEREF _Toc513644493 \h </w:instrText>
             </w:r>
             <w:r>
               <w:rPr>
@@ -1206,7 +1219,7 @@
               <w:szCs w:val="22"/>
             </w:rPr>
           </w:pPr>
-          <w:hyperlink w:anchor="_Toc513629760" w:history="1">
+          <w:hyperlink w:anchor="_Toc513644494" w:history="1">
             <w:r>
               <w:rPr>
                 <w:rStyle w:val="Hyperlink"/>
@@ -1249,7 +1262,7 @@
                 <w:noProof/>
                 <w:webHidden/>
               </w:rPr>
-              <w:instrText xml:space="preserve"> PAGEREF _Toc513629760 \h </w:instrText>
+              <w:instrText xml:space="preserve"> PAGEREF _Toc513644494 \h </w:instrText>
             </w:r>
             <w:r>
               <w:rPr>
@@ -1289,7 +1302,7 @@
               <w:szCs w:val="22"/>
             </w:rPr>
           </w:pPr>
-          <w:hyperlink w:anchor="_Toc513629761" w:history="1">
+          <w:hyperlink w:anchor="_Toc513644495" w:history="1">
             <w:r>
               <w:rPr>
                 <w:rStyle w:val="Hyperlink"/>
@@ -1331,7 +1344,7 @@
                 <w:noProof/>
                 <w:webHidden/>
               </w:rPr>
-              <w:instrText xml:space="preserve"> PAGEREF _Toc513629761 \h </w:instrText>
+              <w:instrText xml:space="preserve"> PAGEREF _Toc513644495 \h </w:instrText>
             </w:r>
             <w:r>
               <w:rPr>
@@ -1371,7 +1384,7 @@
               <w:szCs w:val="22"/>
             </w:rPr>
           </w:pPr>
-          <w:hyperlink w:anchor="_Toc513629762" w:history="1">
+          <w:hyperlink w:anchor="_Toc513644496" w:history="1">
             <w:r>
               <w:rPr>
                 <w:rStyle w:val="Hyperlink"/>
@@ -1413,7 +1426,7 @@
                 <w:noProof/>
                 <w:webHidden/>
               </w:rPr>
-              <w:instrText xml:space="preserve"> PAGEREF _Toc513629762 \h </w:instrText>
+              <w:instrText xml:space="preserve"> PAGEREF _Toc513644496 \h </w:instrText>
             </w:r>
             <w:r>
               <w:rPr>
@@ -1453,7 +1466,7 @@
               <w:szCs w:val="22"/>
             </w:rPr>
           </w:pPr>
-          <w:hyperlink w:anchor="_Toc513629763" w:history="1">
+          <w:hyperlink w:anchor="_Toc513644497" w:history="1">
             <w:r>
               <w:rPr>
                 <w:rStyle w:val="Hyperlink"/>
@@ -1495,7 +1508,7 @@
                 <w:noProof/>
                 <w:webHidden/>
               </w:rPr>
-              <w:instrText xml:space="preserve"> PAGEREF _Toc513629763 \h </w:instrText>
+              <w:instrText xml:space="preserve"> PAGEREF _Toc513644497 \h </w:instrText>
             </w:r>
             <w:r>
               <w:rPr>
@@ -1536,7 +1549,7 @@
               <w:szCs w:val="22"/>
             </w:rPr>
           </w:pPr>
-          <w:hyperlink w:anchor="_Toc513629764" w:history="1">
+          <w:hyperlink w:anchor="_Toc513644498" w:history="1">
             <w:r>
               <w:rPr>
                 <w:rStyle w:val="Hyperlink"/>
@@ -1579,7 +1592,7 @@
                 <w:noProof/>
                 <w:webHidden/>
               </w:rPr>
-              <w:instrText xml:space="preserve"> PAGEREF _Toc513629764 \h </w:instrText>
+              <w:instrText xml:space="preserve"> PAGEREF _Toc513644498 \h </w:instrText>
             </w:r>
             <w:r>
               <w:rPr>
@@ -1619,7 +1632,7 @@
               <w:szCs w:val="22"/>
             </w:rPr>
           </w:pPr>
-          <w:hyperlink w:anchor="_Toc513629765" w:history="1">
+          <w:hyperlink w:anchor="_Toc513644499" w:history="1">
             <w:r>
               <w:rPr>
                 <w:rStyle w:val="Hyperlink"/>
@@ -1661,7 +1674,7 @@
                 <w:noProof/>
                 <w:webHidden/>
               </w:rPr>
-              <w:instrText xml:space="preserve"> PAGEREF _Toc513629765 \h </w:instrText>
+              <w:instrText xml:space="preserve"> PAGEREF _Toc513644499 \h </w:instrText>
             </w:r>
             <w:r>
               <w:rPr>
@@ -1701,7 +1714,7 @@
               <w:szCs w:val="22"/>
             </w:rPr>
           </w:pPr>
-          <w:hyperlink w:anchor="_Toc513629766" w:history="1">
+          <w:hyperlink w:anchor="_Toc513644500" w:history="1">
             <w:r>
               <w:rPr>
                 <w:rStyle w:val="Hyperlink"/>
@@ -1743,7 +1756,7 @@
                 <w:noProof/>
                 <w:webHidden/>
               </w:rPr>
-              <w:instrText xml:space="preserve"> PAGEREF _Toc513629766 \h </w:instrText>
+              <w:instrText xml:space="preserve"> PAGEREF _Toc513644500 \h </w:instrText>
             </w:r>
             <w:r>
               <w:rPr>
@@ -1783,7 +1796,7 @@
               <w:szCs w:val="22"/>
             </w:rPr>
           </w:pPr>
-          <w:hyperlink w:anchor="_Toc513629767" w:history="1">
+          <w:hyperlink w:anchor="_Toc513644501" w:history="1">
             <w:r>
               <w:rPr>
                 <w:rStyle w:val="Hyperlink"/>
@@ -1825,7 +1838,7 @@
                 <w:noProof/>
                 <w:webHidden/>
               </w:rPr>
-              <w:instrText xml:space="preserve"> PAGEREF _Toc513629767 \h </w:instrText>
+              <w:instrText xml:space="preserve"> PAGEREF _Toc513644501 \h </w:instrText>
             </w:r>
             <w:r>
               <w:rPr>
@@ -1865,7 +1878,7 @@
               <w:szCs w:val="22"/>
             </w:rPr>
           </w:pPr>
-          <w:hyperlink w:anchor="_Toc513629768" w:history="1">
+          <w:hyperlink w:anchor="_Toc513644502" w:history="1">
             <w:r>
               <w:rPr>
                 <w:rStyle w:val="Hyperlink"/>
@@ -1907,7 +1920,7 @@
                 <w:noProof/>
                 <w:webHidden/>
               </w:rPr>
-              <w:instrText xml:space="preserve"> PAGEREF _Toc513629768 \h </w:instrText>
+              <w:instrText xml:space="preserve"> PAGEREF _Toc513644502 \h </w:instrText>
             </w:r>
             <w:r>
               <w:rPr>
@@ -1947,7 +1960,7 @@
               <w:szCs w:val="22"/>
             </w:rPr>
           </w:pPr>
-          <w:hyperlink w:anchor="_Toc513629769" w:history="1">
+          <w:hyperlink w:anchor="_Toc513644503" w:history="1">
             <w:r>
               <w:rPr>
                 <w:rStyle w:val="Hyperlink"/>
@@ -1989,7 +2002,7 @@
                 <w:noProof/>
                 <w:webHidden/>
               </w:rPr>
-              <w:instrText xml:space="preserve"> PAGEREF _Toc513629769 \h </w:instrText>
+              <w:instrText xml:space="preserve"> PAGEREF _Toc513644503 \h </w:instrText>
             </w:r>
             <w:r>
               <w:rPr>
@@ -2029,7 +2042,7 @@
               <w:szCs w:val="22"/>
             </w:rPr>
           </w:pPr>
-          <w:hyperlink w:anchor="_Toc513629770" w:history="1">
+          <w:hyperlink w:anchor="_Toc513644504" w:history="1">
             <w:r>
               <w:rPr>
                 <w:rStyle w:val="Hyperlink"/>
@@ -2071,7 +2084,7 @@
                 <w:noProof/>
                 <w:webHidden/>
               </w:rPr>
-              <w:instrText xml:space="preserve"> PAGEREF _Toc513629770 \h </w:instrText>
+              <w:instrText xml:space="preserve"> PAGEREF _Toc513644504 \h </w:instrText>
             </w:r>
             <w:r>
               <w:rPr>
@@ -2112,7 +2125,7 @@
               <w:szCs w:val="22"/>
             </w:rPr>
           </w:pPr>
-          <w:hyperlink w:anchor="_Toc513629771" w:history="1">
+          <w:hyperlink w:anchor="_Toc513644505" w:history="1">
             <w:r>
               <w:rPr>
                 <w:rStyle w:val="Hyperlink"/>
@@ -2155,7 +2168,7 @@
                 <w:noProof/>
                 <w:webHidden/>
               </w:rPr>
-              <w:instrText xml:space="preserve"> PAGEREF _Toc513629771 \h </w:instrText>
+              <w:instrText xml:space="preserve"> PAGEREF _Toc513644505 \h </w:instrText>
             </w:r>
             <w:r>
               <w:rPr>
@@ -2195,7 +2208,7 @@
               <w:szCs w:val="22"/>
             </w:rPr>
           </w:pPr>
-          <w:hyperlink w:anchor="_Toc513629772" w:history="1">
+          <w:hyperlink w:anchor="_Toc513644506" w:history="1">
             <w:r>
               <w:rPr>
                 <w:rStyle w:val="Hyperlink"/>
@@ -2237,7 +2250,7 @@
                 <w:noProof/>
                 <w:webHidden/>
               </w:rPr>
-              <w:instrText xml:space="preserve"> PAGEREF _Toc513629772 \h </w:instrText>
+              <w:instrText xml:space="preserve"> PAGEREF _Toc513644506 \h </w:instrText>
             </w:r>
             <w:r>
               <w:rPr>
@@ -2277,7 +2290,7 @@
               <w:szCs w:val="22"/>
             </w:rPr>
           </w:pPr>
-          <w:hyperlink w:anchor="_Toc513629773" w:history="1">
+          <w:hyperlink w:anchor="_Toc513644507" w:history="1">
             <w:r>
               <w:rPr>
                 <w:rStyle w:val="Hyperlink"/>
@@ -2319,7 +2332,7 @@
                 <w:noProof/>
                 <w:webHidden/>
               </w:rPr>
-              <w:instrText xml:space="preserve"> PAGEREF _Toc513629773 \h </w:instrText>
+              <w:instrText xml:space="preserve"> PAGEREF _Toc513644507 \h </w:instrText>
             </w:r>
             <w:r>
               <w:rPr>
@@ -2359,7 +2372,7 @@
               <w:szCs w:val="22"/>
             </w:rPr>
           </w:pPr>
-          <w:hyperlink w:anchor="_Toc513629774" w:history="1">
+          <w:hyperlink w:anchor="_Toc513644508" w:history="1">
             <w:r>
               <w:rPr>
                 <w:rStyle w:val="Hyperlink"/>
@@ -2401,7 +2414,7 @@
                 <w:noProof/>
                 <w:webHidden/>
               </w:rPr>
-              <w:instrText xml:space="preserve"> PAGEREF _Toc513629774 \h </w:instrText>
+              <w:instrText xml:space="preserve"> PAGEREF _Toc513644508 \h </w:instrText>
             </w:r>
             <w:r>
               <w:rPr>
@@ -2441,7 +2454,7 @@
               <w:szCs w:val="22"/>
             </w:rPr>
           </w:pPr>
-          <w:hyperlink w:anchor="_Toc513629775" w:history="1">
+          <w:hyperlink w:anchor="_Toc513644509" w:history="1">
             <w:r>
               <w:rPr>
                 <w:rStyle w:val="Hyperlink"/>
@@ -2483,7 +2496,7 @@
                 <w:noProof/>
                 <w:webHidden/>
               </w:rPr>
-              <w:instrText xml:space="preserve"> PAGEREF _Toc513629775 \h </w:instrText>
+              <w:instrText xml:space="preserve"> PAGEREF _Toc513644509 \h </w:instrText>
             </w:r>
             <w:r>
               <w:rPr>
@@ -2523,7 +2536,7 @@
               <w:szCs w:val="22"/>
             </w:rPr>
           </w:pPr>
-          <w:hyperlink w:anchor="_Toc513629776" w:history="1">
+          <w:hyperlink w:anchor="_Toc513644510" w:history="1">
             <w:r>
               <w:rPr>
                 <w:rStyle w:val="Hyperlink"/>
@@ -2565,7 +2578,7 @@
                 <w:noProof/>
                 <w:webHidden/>
               </w:rPr>
-              <w:instrText xml:space="preserve"> PAGEREF _Toc513629776 \h </w:instrText>
+              <w:instrText xml:space="preserve"> PAGEREF _Toc513644510 \h </w:instrText>
             </w:r>
             <w:r>
               <w:rPr>
@@ -2606,7 +2619,7 @@
               <w:szCs w:val="22"/>
             </w:rPr>
           </w:pPr>
-          <w:hyperlink w:anchor="_Toc513629777" w:history="1">
+          <w:hyperlink w:anchor="_Toc513644511" w:history="1">
             <w:r>
               <w:rPr>
                 <w:rStyle w:val="Hyperlink"/>
@@ -2649,7 +2662,7 @@
                 <w:noProof/>
                 <w:webHidden/>
               </w:rPr>
-              <w:instrText xml:space="preserve"> PAGEREF _Toc513629777 \h </w:instrText>
+              <w:instrText xml:space="preserve"> PAGEREF _Toc513644511 \h </w:instrText>
             </w:r>
             <w:r>
               <w:rPr>
@@ -2689,7 +2702,7 @@
               <w:szCs w:val="22"/>
             </w:rPr>
           </w:pPr>
-          <w:hyperlink w:anchor="_Toc513629778" w:history="1">
+          <w:hyperlink w:anchor="_Toc513644512" w:history="1">
             <w:r>
               <w:rPr>
                 <w:rStyle w:val="Hyperlink"/>
@@ -2731,7 +2744,7 @@
                 <w:noProof/>
                 <w:webHidden/>
               </w:rPr>
-              <w:instrText xml:space="preserve"> PAGEREF _Toc513629778 \h </w:instrText>
+              <w:instrText xml:space="preserve"> PAGEREF _Toc513644512 \h </w:instrText>
             </w:r>
             <w:r>
               <w:rPr>
@@ -2771,7 +2784,7 @@
               <w:szCs w:val="22"/>
             </w:rPr>
           </w:pPr>
-          <w:hyperlink w:anchor="_Toc513629779" w:history="1">
+          <w:hyperlink w:anchor="_Toc513644513" w:history="1">
             <w:r>
               <w:rPr>
                 <w:rStyle w:val="Hyperlink"/>
@@ -2813,7 +2826,7 @@
                 <w:noProof/>
                 <w:webHidden/>
               </w:rPr>
-              <w:instrText xml:space="preserve"> PAGEREF _Toc513629779 \h </w:instrText>
+              <w:instrText xml:space="preserve"> PAGEREF _Toc513644513 \h </w:instrText>
             </w:r>
             <w:r>
               <w:rPr>
@@ -2853,7 +2866,7 @@
               <w:szCs w:val="22"/>
             </w:rPr>
           </w:pPr>
-          <w:hyperlink w:anchor="_Toc513629780" w:history="1">
+          <w:hyperlink w:anchor="_Toc513644514" w:history="1">
             <w:r>
               <w:rPr>
                 <w:rStyle w:val="Hyperlink"/>
@@ -2895,7 +2908,7 @@
                 <w:noProof/>
                 <w:webHidden/>
               </w:rPr>
-              <w:instrText xml:space="preserve"> PAGEREF _Toc513629780 \h </w:instrText>
+              <w:instrText xml:space="preserve"> PAGEREF _Toc513644514 \h </w:instrText>
             </w:r>
             <w:r>
               <w:rPr>
@@ -2935,7 +2948,7 @@
               <w:szCs w:val="22"/>
             </w:rPr>
           </w:pPr>
-          <w:hyperlink w:anchor="_Toc513629781" w:history="1">
+          <w:hyperlink w:anchor="_Toc513644515" w:history="1">
             <w:r>
               <w:rPr>
                 <w:rStyle w:val="Hyperlink"/>
@@ -2977,7 +2990,7 @@
                 <w:noProof/>
                 <w:webHidden/>
               </w:rPr>
-              <w:instrText xml:space="preserve"> PAGEREF _Toc513629781 \h </w:instrText>
+              <w:instrText xml:space="preserve"> PAGEREF _Toc513644515 \h </w:instrText>
             </w:r>
             <w:r>
               <w:rPr>
@@ -3018,7 +3031,7 @@
               <w:szCs w:val="22"/>
             </w:rPr>
           </w:pPr>
-          <w:hyperlink w:anchor="_Toc513629782" w:history="1">
+          <w:hyperlink w:anchor="_Toc513644516" w:history="1">
             <w:r>
               <w:rPr>
                 <w:rStyle w:val="Hyperlink"/>
@@ -3061,7 +3074,7 @@
                 <w:noProof/>
                 <w:webHidden/>
               </w:rPr>
-              <w:instrText xml:space="preserve"> PAGEREF _Toc513629782 \h </w:instrText>
+              <w:instrText xml:space="preserve"> PAGEREF _Toc513644516 \h </w:instrText>
             </w:r>
             <w:r>
               <w:rPr>
@@ -3101,7 +3114,7 @@
               <w:szCs w:val="22"/>
             </w:rPr>
           </w:pPr>
-          <w:hyperlink w:anchor="_Toc513629783" w:history="1">
+          <w:hyperlink w:anchor="_Toc513644517" w:history="1">
             <w:r>
               <w:rPr>
                 <w:rStyle w:val="Hyperlink"/>
@@ -3143,7 +3156,7 @@
                 <w:noProof/>
                 <w:webHidden/>
               </w:rPr>
-              <w:instrText xml:space="preserve"> PAGEREF _Toc513629783 \h </w:instrText>
+              <w:instrText xml:space="preserve"> PAGEREF _Toc513644517 \h </w:instrText>
             </w:r>
             <w:r>
               <w:rPr>
@@ -3184,7 +3197,7 @@
               <w:szCs w:val="22"/>
             </w:rPr>
           </w:pPr>
-          <w:hyperlink w:anchor="_Toc513629784" w:history="1">
+          <w:hyperlink w:anchor="_Toc513644518" w:history="1">
             <w:r>
               <w:rPr>
                 <w:rStyle w:val="Hyperlink"/>
@@ -3227,7 +3240,7 @@
                 <w:noProof/>
                 <w:webHidden/>
               </w:rPr>
-              <w:instrText xml:space="preserve"> PAGEREF _Toc513629784 \h </w:instrText>
+              <w:instrText xml:space="preserve"> PAGEREF _Toc513644518 \h </w:instrText>
             </w:r>
             <w:r>
               <w:rPr>
@@ -3268,7 +3281,7 @@
               <w:szCs w:val="22"/>
             </w:rPr>
           </w:pPr>
-          <w:hyperlink w:anchor="_Toc513629785" w:history="1">
+          <w:hyperlink w:anchor="_Toc513644519" w:history="1">
             <w:r>
               <w:rPr>
                 <w:rStyle w:val="Hyperlink"/>
@@ -3311,7 +3324,7 @@
                 <w:noProof/>
                 <w:webHidden/>
               </w:rPr>
-              <w:instrText xml:space="preserve"> PAGEREF _Toc513629785 \h </w:instrText>
+              <w:instrText xml:space="preserve"> PAGEREF _Toc513644519 \h </w:instrText>
             </w:r>
             <w:r>
               <w:rPr>
@@ -3351,7 +3364,7 @@
               <w:szCs w:val="22"/>
             </w:rPr>
           </w:pPr>
-          <w:hyperlink w:anchor="_Toc513629786" w:history="1">
+          <w:hyperlink w:anchor="_Toc513644520" w:history="1">
             <w:r>
               <w:rPr>
                 <w:rStyle w:val="Hyperlink"/>
@@ -3393,7 +3406,7 @@
                 <w:noProof/>
                 <w:webHidden/>
               </w:rPr>
-              <w:instrText xml:space="preserve"> PAGEREF _Toc513629786 \h </w:instrText>
+              <w:instrText xml:space="preserve"> PAGEREF _Toc513644520 \h </w:instrText>
             </w:r>
             <w:r>
               <w:rPr>
@@ -3433,7 +3446,7 @@
               <w:szCs w:val="22"/>
             </w:rPr>
           </w:pPr>
-          <w:hyperlink w:anchor="_Toc513629787" w:history="1">
+          <w:hyperlink w:anchor="_Toc513644521" w:history="1">
             <w:r>
               <w:rPr>
                 <w:rStyle w:val="Hyperlink"/>
@@ -3475,7 +3488,7 @@
                 <w:noProof/>
                 <w:webHidden/>
               </w:rPr>
-              <w:instrText xml:space="preserve"> PAGEREF _Toc513629787 \h </w:instrText>
+              <w:instrText xml:space="preserve"> PAGEREF _Toc513644521 \h </w:instrText>
             </w:r>
             <w:r>
               <w:rPr>
@@ -3516,7 +3529,7 @@
               <w:szCs w:val="22"/>
             </w:rPr>
           </w:pPr>
-          <w:hyperlink w:anchor="_Toc513629788" w:history="1">
+          <w:hyperlink w:anchor="_Toc513644522" w:history="1">
             <w:r>
               <w:rPr>
                 <w:rStyle w:val="Hyperlink"/>
@@ -3543,7 +3556,7 @@
                 <w:noProof/>
                 <w:webHidden/>
               </w:rPr>
-              <w:instrText xml:space="preserve"> PAGEREF _Toc513629788 \h </w:instrText>
+              <w:instrText xml:space="preserve"> PAGEREF _Toc513644522 \h </w:instrText>
             </w:r>
             <w:r>
               <w:rPr>
@@ -3584,7 +3597,7 @@
               <w:szCs w:val="22"/>
             </w:rPr>
           </w:pPr>
-          <w:hyperlink w:anchor="_Toc513629789" w:history="1">
+          <w:hyperlink w:anchor="_Toc513644523" w:history="1">
             <w:r>
               <w:rPr>
                 <w:rStyle w:val="Hyperlink"/>
@@ -3627,7 +3640,7 @@
                 <w:noProof/>
                 <w:webHidden/>
               </w:rPr>
-              <w:instrText xml:space="preserve"> PAGEREF _Toc513629789 \h </w:instrText>
+              <w:instrText xml:space="preserve"> PAGEREF _Toc513644523 \h </w:instrText>
             </w:r>
             <w:r>
               <w:rPr>
@@ -3668,7 +3681,7 @@
               <w:szCs w:val="22"/>
             </w:rPr>
           </w:pPr>
-          <w:hyperlink w:anchor="_Toc513629790" w:history="1">
+          <w:hyperlink w:anchor="_Toc513644524" w:history="1">
             <w:r>
               <w:rPr>
                 <w:rStyle w:val="Hyperlink"/>
@@ -3711,7 +3724,7 @@
                 <w:noProof/>
                 <w:webHidden/>
               </w:rPr>
-              <w:instrText xml:space="preserve"> PAGEREF _Toc513629790 \h </w:instrText>
+              <w:instrText xml:space="preserve"> PAGEREF _Toc513644524 \h </w:instrText>
             </w:r>
             <w:r>
               <w:rPr>
@@ -3752,7 +3765,7 @@
               <w:szCs w:val="22"/>
             </w:rPr>
           </w:pPr>
-          <w:hyperlink w:anchor="_Toc513629791" w:history="1">
+          <w:hyperlink w:anchor="_Toc513644525" w:history="1">
             <w:r>
               <w:rPr>
                 <w:rStyle w:val="Hyperlink"/>
@@ -3795,7 +3808,7 @@
                 <w:noProof/>
                 <w:webHidden/>
               </w:rPr>
-              <w:instrText xml:space="preserve"> PAGEREF _Toc513629791 \h </w:instrText>
+              <w:instrText xml:space="preserve"> PAGEREF _Toc513644525 \h </w:instrText>
             </w:r>
             <w:r>
               <w:rPr>
@@ -3836,7 +3849,7 @@
               <w:szCs w:val="22"/>
             </w:rPr>
           </w:pPr>
-          <w:hyperlink w:anchor="_Toc513629792" w:history="1">
+          <w:hyperlink w:anchor="_Toc513644526" w:history="1">
             <w:r>
               <w:rPr>
                 <w:rStyle w:val="Hyperlink"/>
@@ -3879,7 +3892,7 @@
                 <w:noProof/>
                 <w:webHidden/>
               </w:rPr>
-              <w:instrText xml:space="preserve"> PAGEREF _Toc513629792 \h </w:instrText>
+              <w:instrText xml:space="preserve"> PAGEREF _Toc513644526 \h </w:instrText>
             </w:r>
             <w:r>
               <w:rPr>
@@ -3920,7 +3933,7 @@
               <w:szCs w:val="22"/>
             </w:rPr>
           </w:pPr>
-          <w:hyperlink w:anchor="_Toc513629793" w:history="1">
+          <w:hyperlink w:anchor="_Toc513644527" w:history="1">
             <w:r>
               <w:rPr>
                 <w:rStyle w:val="Hyperlink"/>
@@ -3963,7 +3976,7 @@
                 <w:noProof/>
                 <w:webHidden/>
               </w:rPr>
-              <w:instrText xml:space="preserve"> PAGEREF _Toc513629793 \h </w:instrText>
+              <w:instrText xml:space="preserve"> PAGEREF _Toc513644527 \h </w:instrText>
             </w:r>
             <w:r>
               <w:rPr>
@@ -4004,7 +4017,7 @@
               <w:szCs w:val="22"/>
             </w:rPr>
           </w:pPr>
-          <w:hyperlink w:anchor="_Toc513629794" w:history="1">
+          <w:hyperlink w:anchor="_Toc513644528" w:history="1">
             <w:r>
               <w:rPr>
                 <w:rStyle w:val="Hyperlink"/>
@@ -4047,7 +4060,7 @@
                 <w:noProof/>
                 <w:webHidden/>
               </w:rPr>
-              <w:instrText xml:space="preserve"> PAGEREF _Toc513629794 \h </w:instrText>
+              <w:instrText xml:space="preserve"> PAGEREF _Toc513644528 \h </w:instrText>
             </w:r>
             <w:r>
               <w:rPr>
@@ -4088,7 +4101,7 @@
               <w:szCs w:val="22"/>
             </w:rPr>
           </w:pPr>
-          <w:hyperlink w:anchor="_Toc513629795" w:history="1">
+          <w:hyperlink w:anchor="_Toc513644529" w:history="1">
             <w:r>
               <w:rPr>
                 <w:rStyle w:val="Hyperlink"/>
@@ -4131,7 +4144,7 @@
                 <w:noProof/>
                 <w:webHidden/>
               </w:rPr>
-              <w:instrText xml:space="preserve"> PAGEREF _Toc513629795 \h </w:instrText>
+              <w:instrText xml:space="preserve"> PAGEREF _Toc513644529 \h </w:instrText>
             </w:r>
             <w:r>
               <w:rPr>
@@ -4172,7 +4185,7 @@
               <w:szCs w:val="22"/>
             </w:rPr>
           </w:pPr>
-          <w:hyperlink w:anchor="_Toc513629796" w:history="1">
+          <w:hyperlink w:anchor="_Toc513644530" w:history="1">
             <w:r>
               <w:rPr>
                 <w:rStyle w:val="Hyperlink"/>
@@ -4215,7 +4228,7 @@
                 <w:noProof/>
                 <w:webHidden/>
               </w:rPr>
-              <w:instrText xml:space="preserve"> PAGEREF _Toc513629796 \h </w:instrText>
+              <w:instrText xml:space="preserve"> PAGEREF _Toc513644530 \h </w:instrText>
             </w:r>
             <w:r>
               <w:rPr>
@@ -4256,7 +4269,7 @@
               <w:szCs w:val="22"/>
             </w:rPr>
           </w:pPr>
-          <w:hyperlink w:anchor="_Toc513629797" w:history="1">
+          <w:hyperlink w:anchor="_Toc513644531" w:history="1">
             <w:r>
               <w:rPr>
                 <w:rStyle w:val="Hyperlink"/>
@@ -4299,7 +4312,7 @@
                 <w:noProof/>
                 <w:webHidden/>
               </w:rPr>
-              <w:instrText xml:space="preserve"> PAGEREF _Toc513629797 \h </w:instrText>
+              <w:instrText xml:space="preserve"> PAGEREF _Toc513644531 \h </w:instrText>
             </w:r>
             <w:r>
               <w:rPr>
@@ -4340,7 +4353,7 @@
               <w:szCs w:val="22"/>
             </w:rPr>
           </w:pPr>
-          <w:hyperlink w:anchor="_Toc513629798" w:history="1">
+          <w:hyperlink w:anchor="_Toc513644532" w:history="1">
             <w:r>
               <w:rPr>
                 <w:rStyle w:val="Hyperlink"/>
@@ -4383,7 +4396,7 @@
                 <w:noProof/>
                 <w:webHidden/>
               </w:rPr>
-              <w:instrText xml:space="preserve"> PAGEREF _Toc513629798 \h </w:instrText>
+              <w:instrText xml:space="preserve"> PAGEREF _Toc513644532 \h </w:instrText>
             </w:r>
             <w:r>
               <w:rPr>
@@ -4424,7 +4437,7 @@
               <w:szCs w:val="22"/>
             </w:rPr>
           </w:pPr>
-          <w:hyperlink w:anchor="_Toc513629799" w:history="1">
+          <w:hyperlink w:anchor="_Toc513644533" w:history="1">
             <w:r>
               <w:rPr>
                 <w:rStyle w:val="Hyperlink"/>
@@ -4467,7 +4480,7 @@
                 <w:noProof/>
                 <w:webHidden/>
               </w:rPr>
-              <w:instrText xml:space="preserve"> PAGEREF _Toc513629799 \h </w:instrText>
+              <w:instrText xml:space="preserve"> PAGEREF _Toc513644533 \h </w:instrText>
             </w:r>
             <w:r>
               <w:rPr>
@@ -4518,7 +4531,7 @@
           <w:numId w:val="0"/>
         </w:numPr>
       </w:pPr>
-      <w:bookmarkStart w:id="23" w:name="_Toc513629754"/>
+      <w:bookmarkStart w:id="23" w:name="_Toc513644488"/>
       <w:bookmarkEnd w:id="22"/>
       <w:bookmarkEnd w:id="21"/>
       <w:bookmarkEnd w:id="20"/>
@@ -4567,7 +4580,7 @@
       <w:r>
         <w:fldChar w:fldCharType="separate"/>
       </w:r>
-      <w:hyperlink w:anchor="_Toc513629800" w:history="1">
+      <w:hyperlink w:anchor="_Toc513644534" w:history="1">
         <w:r>
           <w:rPr>
             <w:rStyle w:val="Hyperlink"/>
@@ -4594,7 +4607,7 @@
             <w:noProof/>
             <w:webHidden/>
           </w:rPr>
-          <w:instrText xml:space="preserve"> PAGEREF _Toc513629800 \h </w:instrText>
+          <w:instrText xml:space="preserve"> PAGEREF _Toc513644534 \h </w:instrText>
         </w:r>
         <w:r>
           <w:rPr>
@@ -4637,7 +4650,7 @@
           <w:szCs w:val="22"/>
         </w:rPr>
       </w:pPr>
-      <w:hyperlink w:anchor="_Toc513629801" w:history="1">
+      <w:hyperlink w:anchor="_Toc513644535" w:history="1">
         <w:r>
           <w:rPr>
             <w:rStyle w:val="Hyperlink"/>
@@ -4664,7 +4677,7 @@
             <w:noProof/>
             <w:webHidden/>
           </w:rPr>
-          <w:instrText xml:space="preserve"> PAGEREF _Toc513629801 \h </w:instrText>
+          <w:instrText xml:space="preserve"> PAGEREF _Toc513644535 \h </w:instrText>
         </w:r>
         <w:r>
           <w:rPr>
@@ -4707,7 +4720,7 @@
           <w:szCs w:val="22"/>
         </w:rPr>
       </w:pPr>
-      <w:hyperlink w:anchor="_Toc513629802" w:history="1">
+      <w:hyperlink w:anchor="_Toc513644536" w:history="1">
         <w:r>
           <w:rPr>
             <w:rStyle w:val="Hyperlink"/>
@@ -4734,7 +4747,7 @@
             <w:noProof/>
             <w:webHidden/>
           </w:rPr>
-          <w:instrText xml:space="preserve"> PAGEREF _Toc513629802 \h </w:instrText>
+          <w:instrText xml:space="preserve"> PAGEREF _Toc513644536 \h </w:instrText>
         </w:r>
         <w:r>
           <w:rPr>
@@ -4777,7 +4790,7 @@
           <w:szCs w:val="22"/>
         </w:rPr>
       </w:pPr>
-      <w:hyperlink w:anchor="_Toc513629803" w:history="1">
+      <w:hyperlink w:anchor="_Toc513644537" w:history="1">
         <w:r>
           <w:rPr>
             <w:rStyle w:val="Hyperlink"/>
@@ -4804,7 +4817,7 @@
             <w:noProof/>
             <w:webHidden/>
           </w:rPr>
-          <w:instrText xml:space="preserve"> PAGEREF _Toc513629803 \h </w:instrText>
+          <w:instrText xml:space="preserve"> PAGEREF _Toc513644537 \h </w:instrText>
         </w:r>
         <w:r>
           <w:rPr>
@@ -4847,7 +4860,7 @@
           <w:szCs w:val="22"/>
         </w:rPr>
       </w:pPr>
-      <w:hyperlink w:anchor="_Toc513629804" w:history="1">
+      <w:hyperlink w:anchor="_Toc513644538" w:history="1">
         <w:r>
           <w:rPr>
             <w:rStyle w:val="Hyperlink"/>
@@ -4874,7 +4887,7 @@
             <w:noProof/>
             <w:webHidden/>
           </w:rPr>
-          <w:instrText xml:space="preserve"> PAGEREF _Toc513629804 \h </w:instrText>
+          <w:instrText xml:space="preserve"> PAGEREF _Toc513644538 \h </w:instrText>
         </w:r>
         <w:r>
           <w:rPr>
@@ -4917,7 +4930,7 @@
           <w:szCs w:val="22"/>
         </w:rPr>
       </w:pPr>
-      <w:hyperlink w:anchor="_Toc513629805" w:history="1">
+      <w:hyperlink w:anchor="_Toc513644539" w:history="1">
         <w:r>
           <w:rPr>
             <w:rStyle w:val="Hyperlink"/>
@@ -4944,7 +4957,7 @@
             <w:noProof/>
             <w:webHidden/>
           </w:rPr>
-          <w:instrText xml:space="preserve"> PAGEREF _Toc513629805 \h </w:instrText>
+          <w:instrText xml:space="preserve"> PAGEREF _Toc513644539 \h </w:instrText>
         </w:r>
         <w:r>
           <w:rPr>
@@ -4987,7 +5000,7 @@
           <w:szCs w:val="22"/>
         </w:rPr>
       </w:pPr>
-      <w:hyperlink w:anchor="_Toc513629806" w:history="1">
+      <w:hyperlink w:anchor="_Toc513644540" w:history="1">
         <w:r>
           <w:rPr>
             <w:rStyle w:val="Hyperlink"/>
@@ -5014,7 +5027,7 @@
             <w:noProof/>
             <w:webHidden/>
           </w:rPr>
-          <w:instrText xml:space="preserve"> PAGEREF _Toc513629806 \h </w:instrText>
+          <w:instrText xml:space="preserve"> PAGEREF _Toc513644540 \h </w:instrText>
         </w:r>
         <w:r>
           <w:rPr>
@@ -5057,7 +5070,7 @@
           <w:szCs w:val="22"/>
         </w:rPr>
       </w:pPr>
-      <w:hyperlink w:anchor="_Toc513629807" w:history="1">
+      <w:hyperlink w:anchor="_Toc513644541" w:history="1">
         <w:r>
           <w:rPr>
             <w:rStyle w:val="Hyperlink"/>
@@ -5084,7 +5097,7 @@
             <w:noProof/>
             <w:webHidden/>
           </w:rPr>
-          <w:instrText xml:space="preserve"> PAGEREF _Toc513629807 \h </w:instrText>
+          <w:instrText xml:space="preserve"> PAGEREF _Toc513644541 \h </w:instrText>
         </w:r>
         <w:r>
           <w:rPr>
@@ -5127,7 +5140,7 @@
           <w:szCs w:val="22"/>
         </w:rPr>
       </w:pPr>
-      <w:hyperlink w:anchor="_Toc513629808" w:history="1">
+      <w:hyperlink w:anchor="_Toc513644542" w:history="1">
         <w:r>
           <w:rPr>
             <w:rStyle w:val="Hyperlink"/>
@@ -5154,7 +5167,7 @@
             <w:noProof/>
             <w:webHidden/>
           </w:rPr>
-          <w:instrText xml:space="preserve"> PAGEREF _Toc513629808 \h </w:instrText>
+          <w:instrText xml:space="preserve"> PAGEREF _Toc513644542 \h </w:instrText>
         </w:r>
         <w:r>
           <w:rPr>
@@ -5197,7 +5210,7 @@
           <w:szCs w:val="22"/>
         </w:rPr>
       </w:pPr>
-      <w:hyperlink w:anchor="_Toc513629809" w:history="1">
+      <w:hyperlink w:anchor="_Toc513644543" w:history="1">
         <w:r>
           <w:rPr>
             <w:rStyle w:val="Hyperlink"/>
@@ -5224,7 +5237,7 @@
             <w:noProof/>
             <w:webHidden/>
           </w:rPr>
-          <w:instrText xml:space="preserve"> PAGEREF _Toc513629809 \h </w:instrText>
+          <w:instrText xml:space="preserve"> PAGEREF _Toc513644543 \h </w:instrText>
         </w:r>
         <w:r>
           <w:rPr>
@@ -5267,7 +5280,7 @@
           <w:szCs w:val="22"/>
         </w:rPr>
       </w:pPr>
-      <w:hyperlink w:anchor="_Toc513629810" w:history="1">
+      <w:hyperlink w:anchor="_Toc513644544" w:history="1">
         <w:r>
           <w:rPr>
             <w:rStyle w:val="Hyperlink"/>
@@ -5294,7 +5307,7 @@
             <w:noProof/>
             <w:webHidden/>
           </w:rPr>
-          <w:instrText xml:space="preserve"> PAGEREF _Toc513629810 \h </w:instrText>
+          <w:instrText xml:space="preserve"> PAGEREF _Toc513644544 \h </w:instrText>
         </w:r>
         <w:r>
           <w:rPr>
@@ -5363,7 +5376,7 @@
       <w:pPr>
         <w:pStyle w:val="BMS-ISO-berschrift1"/>
       </w:pPr>
-      <w:bookmarkStart w:id="25" w:name="_Toc513629755"/>
+      <w:bookmarkStart w:id="25" w:name="_Toc513644489"/>
       <w:bookmarkEnd w:id="24"/>
       <w:r>
         <w:lastRenderedPageBreak/>
@@ -5417,7 +5430,7 @@
         <w:t xml:space="preserve"> </w:t>
       </w:r>
       <w:r>
-        <w:t xml:space="preserve">dort ebenfalls </w:t>
+        <w:t xml:space="preserve">dort </w:t>
       </w:r>
       <w:r>
         <w:t>diese Dokumentation über die betriebliche Projektarbeit</w:t>
@@ -5442,8 +5455,16 @@
         <w:rPr>
           <w:color w:val="000000" w:themeColor="text1"/>
         </w:rPr>
-        <w:t>Die Dokumentation ist mit Microsoft Word 2016 erstellt worden. Für die Erstellung der Präsentation wird Apples Keynote</w:t>
-      </w:r>
+        <w:t xml:space="preserve">Die Dokumentation ist mit Microsoft Word 2016 erstellt worden. Für die Erstellung der Präsentation wird Apples </w:t>
+      </w:r>
+      <w:proofErr w:type="spellStart"/>
+      <w:r>
+        <w:rPr>
+          <w:color w:val="000000" w:themeColor="text1"/>
+        </w:rPr>
+        <w:t>Keynote</w:t>
+      </w:r>
+      <w:proofErr w:type="spellEnd"/>
       <w:r>
         <w:rPr>
           <w:color w:val="000000" w:themeColor="text1"/>
@@ -5486,7 +5507,7 @@
       <w:pPr>
         <w:pStyle w:val="BMS-ISO-berschrift2"/>
       </w:pPr>
-      <w:bookmarkStart w:id="26" w:name="_Toc513629756"/>
+      <w:bookmarkStart w:id="26" w:name="_Toc513644490"/>
       <w:r>
         <w:t>Projektumfeld</w:t>
       </w:r>
@@ -5513,6 +5534,9 @@
       </w:r>
       <w:r>
         <w:t xml:space="preserve"> </w:t>
+      </w:r>
+      <w:r>
+        <w:t xml:space="preserve">der </w:t>
       </w:r>
       <w:r>
         <w:t xml:space="preserve">BITMARCK </w:t>
@@ -5574,8 +5598,13 @@
       <w:r>
         <w:t xml:space="preserve"> </w:t>
       </w:r>
-      <w:r>
-        <w:t xml:space="preserve">Full-Service-Dienstleister im IT-Markt der gesetzlichen Krankenversicherung und realisiert IT-Lösungen für die Betriebs- und Innungskrankenkassen sowie für die DAK-Gesundheit und weitere Ersatzkassen – 30.000 Mitarbeiter und 20 Millionen Versicherte in der GKV profitieren von den IT-Dienstleistungen </w:t>
+      <w:proofErr w:type="spellStart"/>
+      <w:r>
+        <w:t>Full</w:t>
+      </w:r>
+      <w:proofErr w:type="spellEnd"/>
+      <w:r>
+        <w:t xml:space="preserve">-Service-Dienstleister im IT-Markt der gesetzlichen Krankenversicherung und realisiert IT-Lösungen für die Betriebs- und Innungskrankenkassen sowie für die DAK-Gesundheit und weitere Ersatzkassen – 30.000 Mitarbeiter und 20 Millionen Versicherte in der GKV profitieren von den IT-Dienstleistungen </w:t>
       </w:r>
       <w:r>
         <w:t>der</w:t>
@@ -5605,7 +5634,7 @@
       </w:pPr>
       <w:bookmarkStart w:id="27" w:name="_Ref513109964"/>
       <w:bookmarkStart w:id="28" w:name="_Ref513109971"/>
-      <w:bookmarkStart w:id="29" w:name="_Toc513629757"/>
+      <w:bookmarkStart w:id="29" w:name="_Toc513644491"/>
       <w:r>
         <w:t>Projektbegründung</w:t>
       </w:r>
@@ -5620,7 +5649,24 @@
     </w:p>
     <w:p>
       <w:r>
-        <w:t>Die Online-Geschäftsstelle bitGo_GS</w:t>
+        <w:t>D</w:t>
+      </w:r>
+      <w:r>
+        <w:t xml:space="preserve">as jüngste Mitglied der bitGo_Suite </w:t>
+      </w:r>
+      <w:r>
+        <w:t>ist d</w:t>
+      </w:r>
+      <w:r>
+        <w:t xml:space="preserve">ie bitGo_App. Sie </w:t>
+      </w:r>
+      <w:r>
+        <w:t>bietet eine mobile Lösung mit Anbindung an das Kernsystem.</w:t>
+      </w:r>
+    </w:p>
+    <w:p>
+      <w:r>
+        <w:t>Mit bitGo_KV</w:t>
       </w:r>
       <w:r>
         <w:rPr>
@@ -5629,12 +5675,21 @@
         <w:footnoteReference w:id="2"/>
       </w:r>
       <w:r>
-        <w:t xml:space="preserve"> ist der Anlaufpunkt für registrierte Versicherte.</w:t>
+        <w:t xml:space="preserve"> </w:t>
+      </w:r>
+      <w:r>
+        <w:t>haben Krankenkassen die Möglichkeit, mit den Versicherten, die nicht in der Onlinekasse registriert sind, Schriftverkehr in Form von Formularen, Anträgen oder Umfragen zu führen.</w:t>
       </w:r>
     </w:p>
     <w:p>
       <w:r>
-        <w:t>Mit bitGo_KV</w:t>
+        <w:t>Die</w:t>
+      </w:r>
+      <w:r>
+        <w:t xml:space="preserve"> Software </w:t>
+      </w:r>
+      <w:r>
+        <w:t>bitGo_GS</w:t>
       </w:r>
       <w:r>
         <w:rPr>
@@ -5643,30 +5698,99 @@
         <w:footnoteReference w:id="3"/>
       </w:r>
       <w:r>
+        <w:t xml:space="preserve"> ist die </w:t>
+      </w:r>
+      <w:r>
+        <w:t>Online-Geschäftsstelle</w:t>
+      </w:r>
+      <w:r>
+        <w:t xml:space="preserve"> und </w:t>
+      </w:r>
+      <w:r>
+        <w:t>gilt als Verbindungspunkt</w:t>
+      </w:r>
+      <w:r>
+        <w:t xml:space="preserve"> zwischen den</w:t>
+      </w:r>
+      <w:r>
         <w:t xml:space="preserve"> </w:t>
       </w:r>
       <w:r>
-        <w:t>haben Krankenkassen die Möglichkeit, mit den Versicherten, die nicht in der Onlinekasse registriert sind, Schriftverkehr in Form von Formularen, Anträgen oder Umfragen zu führen.</w:t>
+        <w:t>registrierte</w:t>
+      </w:r>
+      <w:r>
+        <w:t>n</w:t>
+      </w:r>
+      <w:r>
+        <w:t xml:space="preserve"> Versicherte</w:t>
+      </w:r>
+      <w:r>
+        <w:t>n</w:t>
+      </w:r>
+      <w:r>
+        <w:t xml:space="preserve"> </w:t>
+      </w:r>
+      <w:r>
+        <w:t>und den</w:t>
+      </w:r>
+      <w:r>
+        <w:t xml:space="preserve"> Krankenkassen</w:t>
+      </w:r>
+      <w:r>
+        <w:t xml:space="preserve">. </w:t>
+      </w:r>
+      <w:r>
+        <w:t>Krankenkassen präsentieren hierüber ihr Unternehmen</w:t>
+      </w:r>
+      <w:r>
+        <w:t>, in Form einer Internetpräsenz</w:t>
+      </w:r>
+      <w:r>
+        <w:t>. Versicherte haben</w:t>
+      </w:r>
+      <w:r>
+        <w:t xml:space="preserve"> </w:t>
+      </w:r>
+      <w:r>
+        <w:t>mit einem Webbrowser über eben diese Präsenz die Möglichkeit, beispielsweise ihre Adressdaten zu ändern oder eine Arbeitsunfähigkeitsbescheinigung hochzuladen</w:t>
+      </w:r>
+      <w:r>
+        <w:t xml:space="preserve">. </w:t>
       </w:r>
     </w:p>
     <w:p>
       <w:r>
-        <w:t>Die bitGo_App ist das jüngste Mitglied der bitGo_Suite und bietet eine mobile Lösung mit Anbindung an das Kernsystem.</w:t>
-      </w:r>
-    </w:p>
-    <w:p>
-      <w:pPr>
-        <w:spacing w:before="0" w:line="240" w:lineRule="auto"/>
-        <w:jc w:val="left"/>
-      </w:pPr>
-      <w:r>
-        <w:br w:type="page"/>
-      </w:r>
-    </w:p>
-    <w:p>
-      <w:r>
-        <w:lastRenderedPageBreak/>
-        <w:t>Die Komponenten der bitGo_Suite liegen auf unterschiedlichen Servern. Krankenkassen beispielsweise arbeiten mit der Software, die auf einem Auslieferungsserver</w:t>
+        <w:t>Die Komponenten von bitGo_GS</w:t>
+      </w:r>
+      <w:r>
+        <w:t xml:space="preserve"> liegen auf unterschiedlichen Servern.</w:t>
+      </w:r>
+      <w:r>
+        <w:t xml:space="preserve"> Auf dem Auslieferungsserver</w:t>
+      </w:r>
+      <w:r>
+        <w:t>,</w:t>
+      </w:r>
+      <w:r>
+        <w:t xml:space="preserve"> liegt die </w:t>
+      </w:r>
+      <w:r>
+        <w:t>Version der Software</w:t>
+      </w:r>
+      <w:r>
+        <w:t>,</w:t>
+      </w:r>
+      <w:r>
+        <w:t xml:space="preserve"> mit</w:t>
+      </w:r>
+      <w:r>
+        <w:t xml:space="preserve"> de</w:t>
+      </w:r>
+      <w:r>
+        <w:t xml:space="preserve">r Versicherte direkt in </w:t>
+      </w:r>
+      <w:r>
+        <w:t>Kontakt kommen</w:t>
       </w:r>
       <w:r>
         <w:rPr>
@@ -5675,46 +5799,120 @@
         <w:footnoteReference w:id="4"/>
       </w:r>
       <w:r>
-        <w:t xml:space="preserve"> liegt. Die bitGo_GS realisiert </w:t>
-      </w:r>
-      <w:r>
-        <w:t>beispielsweise</w:t>
-      </w:r>
-      <w:r>
-        <w:t xml:space="preserve"> ein </w:t>
-      </w:r>
-      <w:r>
-        <w:t>Basis</w:t>
-      </w:r>
-      <w:r>
-        <w:t xml:space="preserve"> Template</w:t>
-      </w:r>
-      <w:r>
-        <w:t xml:space="preserve"> mit dem Content-Management-System FirstSpirit</w:t>
-      </w:r>
-      <w:r>
-        <w:t>, welche</w:t>
-      </w:r>
-      <w:r>
-        <w:t xml:space="preserve"> sich</w:t>
-      </w:r>
-      <w:r>
-        <w:t xml:space="preserve"> Krankenkasse</w:t>
-      </w:r>
-      <w:r>
-        <w:t>n</w:t>
+        <w:t xml:space="preserve">. Die Redakteure der Krankenkassen </w:t>
+      </w:r>
+      <w:r>
+        <w:t>wiederum stellen den Inhalt ihrer Webpräsenz mit dem</w:t>
       </w:r>
       <w:r>
         <w:t xml:space="preserve"> </w:t>
       </w:r>
       <w:r>
-        <w:t xml:space="preserve">nach </w:t>
-      </w:r>
-      <w:r>
-        <w:t xml:space="preserve">Freigabe </w:t>
-      </w:r>
-      <w:r>
-        <w:t>auf ihr Unternehmen anpassen</w:t>
+        <w:lastRenderedPageBreak/>
+        <w:t>Content-Management-System</w:t>
+      </w:r>
+      <w:r>
+        <w:rPr>
+          <w:rStyle w:val="Funotenzeichen"/>
+        </w:rPr>
+        <w:footnoteReference w:id="5"/>
+      </w:r>
+      <w:r>
+        <w:t xml:space="preserve"> </w:t>
+      </w:r>
+      <w:proofErr w:type="spellStart"/>
+      <w:r>
+        <w:t>FirstSpirit</w:t>
+      </w:r>
+      <w:proofErr w:type="spellEnd"/>
+      <w:r>
+        <w:t xml:space="preserve">, </w:t>
+      </w:r>
+      <w:r>
+        <w:t>auf einem separaten Server</w:t>
+      </w:r>
+      <w:r>
+        <w:t>, zusammen</w:t>
+      </w:r>
+      <w:r>
+        <w:t>.</w:t>
+      </w:r>
+      <w:r>
+        <w:t xml:space="preserve"> </w:t>
+      </w:r>
+      <w:r>
+        <w:t xml:space="preserve">Dieser ist </w:t>
+      </w:r>
+      <w:r>
+        <w:t>nicht direk</w:t>
+      </w:r>
+      <w:r>
+        <w:t>t mit dem Internet verbunden</w:t>
+      </w:r>
+      <w:r>
+        <w:t xml:space="preserve">. Jede Änderung der Produktivsoftware </w:t>
+      </w:r>
+      <w:r>
+        <w:t>wird</w:t>
+      </w:r>
+      <w:r>
+        <w:t xml:space="preserve"> zuerst </w:t>
+      </w:r>
+      <w:r>
+        <w:t xml:space="preserve">in </w:t>
+      </w:r>
+      <w:proofErr w:type="spellStart"/>
+      <w:r>
+        <w:t>FirstSpirit</w:t>
+      </w:r>
+      <w:proofErr w:type="spellEnd"/>
+      <w:r>
+        <w:t xml:space="preserve"> umgesetzt</w:t>
+      </w:r>
+      <w:r>
+        <w:t>.</w:t>
+      </w:r>
+      <w:r>
+        <w:t xml:space="preserve"> </w:t>
+      </w:r>
+      <w:r>
+        <w:t>D</w:t>
+      </w:r>
+      <w:r>
+        <w:t>ann in Form einer .war-Datei</w:t>
+      </w:r>
+      <w:r>
+        <w:rPr>
+          <w:rStyle w:val="Funotenzeichen"/>
+        </w:rPr>
+        <w:footnoteReference w:id="6"/>
+      </w:r>
+      <w:r>
+        <w:t xml:space="preserve"> zusammengefasst </w:t>
+      </w:r>
+      <w:r>
+        <w:t>und an den</w:t>
+      </w:r>
+      <w:r>
+        <w:t xml:space="preserve"> Auslieferungsserver </w:t>
+      </w:r>
+      <w:r>
+        <w:t>gesendet</w:t>
+      </w:r>
+      <w:r>
+        <w:t>. Dort wird die Datei wieder</w:t>
+      </w:r>
+      <w:r>
+        <w:t xml:space="preserve"> entpackt und die Änderung</w:t>
+      </w:r>
+      <w:r>
+        <w:t>en</w:t>
+      </w:r>
+      <w:r>
+        <w:t xml:space="preserve"> </w:t>
+      </w:r>
+      <w:r>
+        <w:t>veröffentlicht</w:t>
       </w:r>
       <w:r>
         <w:t>.</w:t>
@@ -5722,7 +5920,35 @@
     </w:p>
     <w:p>
       <w:r>
-        <w:t>Tritt während der Entwicklung ein Fehler auf Grund eines ausgefallenen Servers auf, lässt sich dieser aufgrund ungenauer Fehlerausgaben nicht exakt identifizieren. Mühsam wird jeder Server auf seine Verfügbarkeit hin überprüft. Ist die fehlende Verbindung gefunden, wird manuell ein Neustart ausgelöst.</w:t>
+        <w:t>Bei der BITMARCK Techn</w:t>
+      </w:r>
+      <w:r>
+        <w:t xml:space="preserve">ik GmbH werden Vorlagen, welche die Krankenkassen in </w:t>
+      </w:r>
+      <w:proofErr w:type="spellStart"/>
+      <w:r>
+        <w:t>FirstSpirit</w:t>
+      </w:r>
+      <w:proofErr w:type="spellEnd"/>
+      <w:r>
+        <w:t xml:space="preserve"> benutzen </w:t>
+      </w:r>
+      <w:r>
+        <w:t>entwickelt. Um die Funktionsweisen der Vorlagen im Unternehmen testen zu können ist ein Testsystem eingerichtet. Der Aufbau der Server für dieses System entspricht dem Aufbau der Server bei den Krankenkassen.</w:t>
+      </w:r>
+      <w:r>
+        <w:t xml:space="preserve"> Zusätzlich sind weitere Server für Entwicklungszwecke eingerichtet.</w:t>
+      </w:r>
+    </w:p>
+    <w:p>
+      <w:r>
+        <w:t xml:space="preserve">Tritt während der Entwicklung ein Fehler auf Grund eines ausgefallenen Servers auf, lässt sich dieser </w:t>
+      </w:r>
+      <w:r>
+        <w:t>wegen einer ungenauen</w:t>
+      </w:r>
+      <w:r>
+        <w:t xml:space="preserve"> Fehlerausgaben nicht exakt identifizieren. Mühsam wird jeder Server auf seine Verfügbarkeit hin überprüft. Ist die fehlende Verbindung gefunden, wird manuell ein Neustart ausgelöst.</w:t>
       </w:r>
     </w:p>
     <w:p>
@@ -5733,7 +5959,7 @@
       <w:bookmarkStart w:id="31" w:name="_Ref513308557"/>
       <w:bookmarkStart w:id="32" w:name="_Ref513310750"/>
       <w:bookmarkStart w:id="33" w:name="_Ref513310779"/>
-      <w:bookmarkStart w:id="34" w:name="_Toc513629758"/>
+      <w:bookmarkStart w:id="34" w:name="_Toc513644492"/>
       <w:r>
         <w:t>Projekt</w:t>
       </w:r>
@@ -5751,10 +5977,22 @@
     </w:p>
     <w:p>
       <w:r>
-        <w:t xml:space="preserve">Aufgabe ist es, eine Desktop-Applikation in der Programmiersprache Java zu entwickeln. In dieser sollen die Server und ihre Verfügbarkeiten aufgelistet sein. Bei einem Ausfall eines Servers, soll der Benutzer durch die Anwendung gewarnt werden. Die Verfügbarkeit von einem oder gleich aller Server soll der Benutzer während der Laufzeit, entweder manuell oder automatisch in bestimmten Zyklen, durch </w:t>
-      </w:r>
-      <w:r>
-        <w:t>wiederholtes Sende von Testdaten an einen Server</w:t>
+        <w:t>Aufgabe ist es, eine Desktop-Applikation in der Programmiersprache Java zu entwickeln. In dieser sollen die Server und ihre Verfügbarkeiten aufgelistet sein. Bei einem Ausfall eines Servers</w:t>
+      </w:r>
+      <w:r>
+        <w:t xml:space="preserve"> </w:t>
+      </w:r>
+      <w:r>
+        <w:t xml:space="preserve">soll der Benutzer durch die Anwendung gewarnt werden. Die Verfügbarkeit von einem oder gleich aller Server soll der Benutzer während der Laufzeit, entweder manuell oder automatisch in bestimmten Zyklen, durch </w:t>
+      </w:r>
+      <w:r>
+        <w:t>wiederholtes Sende</w:t>
+      </w:r>
+      <w:r>
+        <w:t>n</w:t>
+      </w:r>
+      <w:r>
+        <w:t xml:space="preserve"> von Testdaten an einen Server</w:t>
       </w:r>
       <w:r>
         <w:t xml:space="preserve"> ermitteln können. Das Ergebnis soll auf einer grafischen Oberfläche ausgegeben werden. Für die Anfragen notwendige Server- und Porteinträge sollen aus einer externen Quelle gelesen werden. Sie sollen von der Anwendung aus bearbeitet, gelöscht oder neu erstellt werden können.</w:t>
@@ -5767,7 +6005,7 @@
       <w:pPr>
         <w:pStyle w:val="BMS-ISO-berschrift2"/>
       </w:pPr>
-      <w:bookmarkStart w:id="35" w:name="_Toc513629759"/>
+      <w:bookmarkStart w:id="35" w:name="_Toc513644493"/>
       <w:r>
         <w:t>Zielgruppe</w:t>
       </w:r>
@@ -5796,7 +6034,7 @@
       <w:pPr>
         <w:pStyle w:val="BMS-ISO-berschrift1"/>
       </w:pPr>
-      <w:bookmarkStart w:id="36" w:name="_Toc513629760"/>
+      <w:bookmarkStart w:id="36" w:name="_Toc513644494"/>
       <w:r>
         <w:lastRenderedPageBreak/>
         <w:t>Projektplanung</w:t>
@@ -5807,7 +6045,7 @@
       <w:pPr>
         <w:pStyle w:val="BMS-ISO-berschrift2"/>
       </w:pPr>
-      <w:bookmarkStart w:id="37" w:name="_Toc513629761"/>
+      <w:bookmarkStart w:id="37" w:name="_Toc513644495"/>
       <w:r>
         <w:t>Projekt</w:t>
       </w:r>
@@ -6314,14 +6552,27 @@
       <w:r>
         <w:t xml:space="preserve">Tabelle </w:t>
       </w:r>
-      <w:fldSimple w:instr=" SEQ Tabelle \* ARABIC ">
-        <w:r>
-          <w:rPr>
-            <w:noProof/>
-          </w:rPr>
-          <w:t>1</w:t>
-        </w:r>
-      </w:fldSimple>
+      <w:r>
+        <w:fldChar w:fldCharType="begin"/>
+      </w:r>
+      <w:r>
+        <w:instrText xml:space="preserve"> SEQ Tabelle \* ARABIC </w:instrText>
+      </w:r>
+      <w:r>
+        <w:fldChar w:fldCharType="separate"/>
+      </w:r>
+      <w:r>
+        <w:rPr>
+          <w:noProof/>
+        </w:rPr>
+        <w:t>1</w:t>
+      </w:r>
+      <w:r>
+        <w:rPr>
+          <w:noProof/>
+        </w:rPr>
+        <w:fldChar w:fldCharType="end"/>
+      </w:r>
       <w:r>
         <w:t>: Grobe Zeitplanung der Projektphasen</w:t>
       </w:r>
@@ -6331,7 +6582,7 @@
       <w:pPr>
         <w:pStyle w:val="BMS-ISO-berschrift2"/>
       </w:pPr>
-      <w:bookmarkStart w:id="39" w:name="_Toc513629762"/>
+      <w:bookmarkStart w:id="39" w:name="_Toc513644496"/>
       <w:r>
         <w:t>Ressourcenplanung</w:t>
       </w:r>
@@ -6418,7 +6669,7 @@
       <w:pPr>
         <w:pStyle w:val="BMS-ISO-berschrift2"/>
       </w:pPr>
-      <w:bookmarkStart w:id="40" w:name="_Toc513629763"/>
+      <w:bookmarkStart w:id="40" w:name="_Toc513644497"/>
       <w:r>
         <w:t>Entwicklung</w:t>
       </w:r>
@@ -6446,11 +6697,19 @@
       <w:r>
         <w:t xml:space="preserve"> agilen Vorgehensmodell </w:t>
       </w:r>
+      <w:proofErr w:type="spellStart"/>
       <w:r>
         <w:t>Scrum</w:t>
       </w:r>
-      <w:r>
-        <w:t xml:space="preserve"> entwickelt. Für das Abschlussprojekt, musste</w:t>
+      <w:proofErr w:type="spellEnd"/>
+      <w:r>
+        <w:t xml:space="preserve"> entwi</w:t>
+      </w:r>
+      <w:r>
+        <w:t>ckelt. Für das Abschlussprojekt</w:t>
+      </w:r>
+      <w:r>
+        <w:t xml:space="preserve"> musste</w:t>
       </w:r>
       <w:r>
         <w:t xml:space="preserve"> sich</w:t>
@@ -6466,14 +6725,32 @@
       </w:r>
     </w:p>
     <w:p>
-      <w:r>
-        <w:t>Scrum verfolgt den Ansatz empirisch, inkrementell und iterativ zu sein. Das bedeutet im groben, d</w:t>
+      <w:proofErr w:type="spellStart"/>
+      <w:r>
+        <w:t>Scrum</w:t>
+      </w:r>
+      <w:proofErr w:type="spellEnd"/>
+      <w:r>
+        <w:t xml:space="preserve"> verfolgt den Ansatz empirisch, inkrementell und iterativ zu sein. Das bedeutet im groben, d</w:t>
       </w:r>
       <w:r>
         <w:t xml:space="preserve">ass das langfristige Ziel (das </w:t>
       </w:r>
-      <w:r>
-        <w:t>Product Backlog)</w:t>
+      <w:proofErr w:type="spellStart"/>
+      <w:r>
+        <w:t>Product</w:t>
+      </w:r>
+      <w:proofErr w:type="spellEnd"/>
+      <w:r>
+        <w:t xml:space="preserve"> </w:t>
+      </w:r>
+      <w:proofErr w:type="spellStart"/>
+      <w:r>
+        <w:t>Backlog</w:t>
+      </w:r>
+      <w:proofErr w:type="spellEnd"/>
+      <w:r>
+        <w:t>)</w:t>
       </w:r>
       <w:r>
         <w:t xml:space="preserve"> für</w:t>
@@ -6494,7 +6771,10 @@
         <w:t>we</w:t>
       </w:r>
       <w:r>
-        <w:t xml:space="preserve">rden in sogenannten </w:t>
+        <w:t>rden in sogenannte</w:t>
+      </w:r>
+      <w:r>
+        <w:t xml:space="preserve"> </w:t>
       </w:r>
       <w:r>
         <w:t>Sprints</w:t>
@@ -6558,9 +6838,11 @@
       <w:r>
         <w:t xml:space="preserve">In der Analysephase </w:t>
       </w:r>
+      <w:proofErr w:type="gramStart"/>
       <w:r>
         <w:t>wurde</w:t>
       </w:r>
+      <w:proofErr w:type="gramEnd"/>
       <w:r>
         <w:t xml:space="preserve"> der</w:t>
       </w:r>
@@ -6595,8 +6877,13 @@
         <w:t xml:space="preserve"> Entwurf</w:t>
       </w:r>
       <w:r>
-        <w:t>sphase ein Mockup</w:t>
-      </w:r>
+        <w:t xml:space="preserve">sphase ein </w:t>
+      </w:r>
+      <w:proofErr w:type="spellStart"/>
+      <w:r>
+        <w:t>Mockup</w:t>
+      </w:r>
+      <w:proofErr w:type="spellEnd"/>
       <w:r>
         <w:t xml:space="preserve"> der Anwend</w:t>
       </w:r>
@@ -6691,10 +6978,26 @@
         <w:t>(View)</w:t>
       </w:r>
       <w:r>
-        <w:t xml:space="preserve"> in JavaFX </w:t>
-      </w:r>
-      <w:r>
-        <w:t xml:space="preserve">mit Hilfe des Scene Builders </w:t>
+        <w:t xml:space="preserve"> in </w:t>
+      </w:r>
+      <w:proofErr w:type="spellStart"/>
+      <w:r>
+        <w:t>JavaFX</w:t>
+      </w:r>
+      <w:proofErr w:type="spellEnd"/>
+      <w:r>
+        <w:t xml:space="preserve"> </w:t>
+      </w:r>
+      <w:r>
+        <w:t xml:space="preserve">mit Hilfe des Scene </w:t>
+      </w:r>
+      <w:proofErr w:type="spellStart"/>
+      <w:r>
+        <w:t>Builders</w:t>
+      </w:r>
+      <w:proofErr w:type="spellEnd"/>
+      <w:r>
+        <w:t xml:space="preserve"> </w:t>
       </w:r>
       <w:r>
         <w:t>umgesetzt</w:t>
@@ -6799,7 +7102,7 @@
         <w:rPr>
           <w:rStyle w:val="Funotenzeichen"/>
         </w:rPr>
-        <w:footnoteReference w:id="5"/>
+        <w:footnoteReference w:id="7"/>
       </w:r>
       <w:r>
         <w:t xml:space="preserve"> </w:t>
@@ -6820,7 +7123,15 @@
         <w:t>Attribute</w:t>
       </w:r>
       <w:r>
-        <w:t xml:space="preserve"> und Methoden wurden mittels der auf HTML basierenden Dokumentationssoftware Javadoc festgehalten. Das Anlegen eines </w:t>
+        <w:t xml:space="preserve"> und Methoden wurden mittels der auf HTML basierenden Dokumentationssoftware </w:t>
+      </w:r>
+      <w:proofErr w:type="spellStart"/>
+      <w:r>
+        <w:t>Javadoc</w:t>
+      </w:r>
+      <w:proofErr w:type="spellEnd"/>
+      <w:r>
+        <w:t xml:space="preserve"> festgehalten. Das Anlegen eines </w:t>
       </w:r>
       <w:r>
         <w:t>Entwicklerhandbuches</w:t>
@@ -6838,7 +7149,15 @@
         <w:t xml:space="preserve"> </w:t>
       </w:r>
       <w:r>
-        <w:t>Da es sich um eine testgetriebene Entwicklung handelt, wurden im Vorfeld für Klassen und Methoden JUnit-Tests geschrieben. Dadurch konnte sichergestellt werden, dass bei einer Veränderung des Quellcodes das Programmverhalten nicht unbeabsichtigt geändert wird.</w:t>
+        <w:t xml:space="preserve">Da es sich um eine testgetriebene Entwicklung handelt, wurden im Vorfeld für Klassen und Methoden </w:t>
+      </w:r>
+      <w:proofErr w:type="spellStart"/>
+      <w:r>
+        <w:t>JUnit</w:t>
+      </w:r>
+      <w:proofErr w:type="spellEnd"/>
+      <w:r>
+        <w:t>-Tests geschrieben. Dadurch konnte sichergestellt werden, dass bei einer Veränderung des Quellcodes das Programmverhalten nicht unbeabsichtigt geändert wird.</w:t>
       </w:r>
       <w:r>
         <w:t xml:space="preserve"> </w:t>
@@ -6876,7 +7195,7 @@
         <w:pStyle w:val="BMS-ISO-berschrift1"/>
         <w:pageBreakBefore w:val="0"/>
       </w:pPr>
-      <w:bookmarkStart w:id="41" w:name="_Toc513629764"/>
+      <w:bookmarkStart w:id="41" w:name="_Toc513644498"/>
       <w:r>
         <w:t>Analysephase</w:t>
       </w:r>
@@ -6886,7 +7205,7 @@
       <w:pPr>
         <w:pStyle w:val="BMS-ISO-berschrift2"/>
       </w:pPr>
-      <w:bookmarkStart w:id="42" w:name="_Toc513629765"/>
+      <w:bookmarkStart w:id="42" w:name="_Toc513644499"/>
       <w:r>
         <w:t>Ist-</w:t>
       </w:r>
@@ -6939,7 +7258,13 @@
         <w:t>nenten</w:t>
       </w:r>
       <w:r>
-        <w:t xml:space="preserve"> der bitGo_Suite auf unterschiedliche</w:t>
+        <w:t xml:space="preserve"> </w:t>
+      </w:r>
+      <w:r>
+        <w:t>von bitGo_GS</w:t>
+      </w:r>
+      <w:r>
+        <w:t xml:space="preserve"> auf unterschiedliche</w:t>
       </w:r>
       <w:r>
         <w:t>n</w:t>
@@ -6954,7 +7279,15 @@
         <w:t xml:space="preserve"> entwickelt</w:t>
       </w:r>
       <w:r>
-        <w:t xml:space="preserve"> und getestet um so </w:t>
+        <w:t xml:space="preserve"> und getestet </w:t>
+      </w:r>
+      <w:proofErr w:type="spellStart"/>
+      <w:r>
+        <w:t>um so</w:t>
+      </w:r>
+      <w:proofErr w:type="spellEnd"/>
+      <w:r>
+        <w:t xml:space="preserve"> </w:t>
       </w:r>
       <w:r>
         <w:t xml:space="preserve">die </w:t>
@@ -6997,7 +7330,7 @@
       <w:pPr>
         <w:pStyle w:val="BMS-ISO-berschrift2"/>
       </w:pPr>
-      <w:bookmarkStart w:id="43" w:name="_Toc513629766"/>
+      <w:bookmarkStart w:id="43" w:name="_Toc513644500"/>
       <w:r>
         <w:t>Soll-Zustand</w:t>
       </w:r>
@@ -7111,7 +7444,7 @@
       <w:pPr>
         <w:pStyle w:val="BMS-ISO-berschrift2"/>
       </w:pPr>
-      <w:bookmarkStart w:id="44" w:name="_Toc513629767"/>
+      <w:bookmarkStart w:id="44" w:name="_Toc513644501"/>
       <w:r>
         <w:t>Wirtschaftlichkeitsanalyse</w:t>
       </w:r>
@@ -7243,14 +7576,32 @@
       <w:pPr>
         <w:pStyle w:val="BMS-ISO-berschrift3"/>
       </w:pPr>
-      <w:bookmarkStart w:id="45" w:name="_Toc513629768"/>
+      <w:bookmarkStart w:id="45" w:name="_Toc513644502"/>
       <w:r>
         <w:lastRenderedPageBreak/>
         <w:t>„</w:t>
       </w:r>
-      <w:r>
-        <w:t>Make or Buy</w:t>
-      </w:r>
+      <w:proofErr w:type="spellStart"/>
+      <w:r>
+        <w:t>Make</w:t>
+      </w:r>
+      <w:proofErr w:type="spellEnd"/>
+      <w:r>
+        <w:t xml:space="preserve"> </w:t>
+      </w:r>
+      <w:proofErr w:type="spellStart"/>
+      <w:r>
+        <w:t>or</w:t>
+      </w:r>
+      <w:proofErr w:type="spellEnd"/>
+      <w:r>
+        <w:t xml:space="preserve"> </w:t>
+      </w:r>
+      <w:proofErr w:type="spellStart"/>
+      <w:r>
+        <w:t>Buy</w:t>
+      </w:r>
+      <w:proofErr w:type="spellEnd"/>
       <w:r>
         <w:t>“</w:t>
       </w:r>
@@ -7331,7 +7682,7 @@
       <w:pPr>
         <w:pStyle w:val="BMS-ISO-berschrift3"/>
       </w:pPr>
-      <w:bookmarkStart w:id="46" w:name="_Toc513629769"/>
+      <w:bookmarkStart w:id="46" w:name="_Toc513644503"/>
       <w:r>
         <w:t>Projektkosten</w:t>
       </w:r>
@@ -7380,7 +7731,7 @@
         <w:rPr>
           <w:rStyle w:val="Funotenzeichen"/>
         </w:rPr>
-        <w:footnoteReference w:id="6"/>
+        <w:footnoteReference w:id="8"/>
       </w:r>
       <w:r>
         <w:rPr>
@@ -7706,7 +8057,7 @@
               <w:rPr>
                 <w:rStyle w:val="Funotenzeichen"/>
               </w:rPr>
-              <w:footnoteReference w:id="7"/>
+              <w:footnoteReference w:id="9"/>
             </w:r>
           </w:p>
         </w:tc>
@@ -8119,14 +8470,27 @@
       <w:r>
         <w:t xml:space="preserve">Tabelle </w:t>
       </w:r>
-      <w:fldSimple w:instr=" SEQ Tabelle \* ARABIC ">
-        <w:r>
-          <w:rPr>
-            <w:noProof/>
-          </w:rPr>
-          <w:t>2</w:t>
-        </w:r>
-      </w:fldSimple>
+      <w:r>
+        <w:fldChar w:fldCharType="begin"/>
+      </w:r>
+      <w:r>
+        <w:instrText xml:space="preserve"> SEQ Tabelle \* ARABIC </w:instrText>
+      </w:r>
+      <w:r>
+        <w:fldChar w:fldCharType="separate"/>
+      </w:r>
+      <w:r>
+        <w:rPr>
+          <w:noProof/>
+        </w:rPr>
+        <w:t>2</w:t>
+      </w:r>
+      <w:r>
+        <w:rPr>
+          <w:noProof/>
+        </w:rPr>
+        <w:fldChar w:fldCharType="end"/>
+      </w:r>
       <w:bookmarkEnd w:id="47"/>
       <w:r>
         <w:t>: Übersicht der Projektkosten</w:t>
@@ -8186,7 +8550,7 @@
       <w:pPr>
         <w:pStyle w:val="BMS-ISO-berschrift3"/>
       </w:pPr>
-      <w:bookmarkStart w:id="50" w:name="_Toc513629770"/>
+      <w:bookmarkStart w:id="50" w:name="_Toc513644504"/>
       <w:r>
         <w:lastRenderedPageBreak/>
         <w:t>Amortisationsdauer</w:t>
@@ -8289,6 +8653,9 @@
       </w:r>
       <w:r>
         <w:t>Aktuell wird auf drei Server</w:t>
+      </w:r>
+      <w:r>
+        <w:t>n</w:t>
       </w:r>
       <w:r>
         <w:t xml:space="preserve"> gearbeitet.</w:t>
@@ -8371,7 +8738,19 @@
                 <w:rPr>
                   <w:rFonts w:ascii="Cambria Math" w:hAnsi="Cambria Math"/>
                 </w:rPr>
-                <m:t>Arbeitsag</m:t>
+                <m:t>Arbeits</m:t>
+              </m:r>
+              <m:r>
+                <w:rPr>
+                  <w:rFonts w:ascii="Cambria Math" w:hAnsi="Cambria Math"/>
+                </w:rPr>
+                <m:t>t</m:t>
+              </m:r>
+              <m:r>
+                <w:rPr>
+                  <w:rFonts w:ascii="Cambria Math" w:hAnsi="Cambria Math"/>
+                </w:rPr>
+                <m:t>ag</m:t>
               </m:r>
             </m:den>
           </m:f>
@@ -8578,7 +8957,10 @@
         <w:t xml:space="preserve">Vom </w:t>
       </w:r>
       <w:r>
-        <w:t xml:space="preserve">ungefähren erkennen eines </w:t>
+        <w:t>ungefähren E</w:t>
+      </w:r>
+      <w:r>
+        <w:t xml:space="preserve">rkennen eines </w:t>
       </w:r>
       <w:r>
         <w:t>Ausfall</w:t>
@@ -9017,9 +9399,10 @@
     <w:p>
       <w:pPr>
         <w:pStyle w:val="BMS-ISO-berschrift1"/>
+        <w:pageBreakBefore w:val="0"/>
         <w:contextualSpacing/>
       </w:pPr>
-      <w:bookmarkStart w:id="51" w:name="_Toc513629771"/>
+      <w:bookmarkStart w:id="51" w:name="_Toc513644505"/>
       <w:r>
         <w:lastRenderedPageBreak/>
         <w:t>Entwurfsphase</w:t>
@@ -9049,7 +9432,15 @@
         <w:t xml:space="preserve"> bedienbare </w:t>
       </w:r>
       <w:r>
-        <w:t xml:space="preserve">Benutzeroberfläche entwickelt werden. Mit Hilfe von Mockups </w:t>
+        <w:t xml:space="preserve">Benutzeroberfläche entwickelt werden. Mit Hilfe von </w:t>
+      </w:r>
+      <w:proofErr w:type="spellStart"/>
+      <w:r>
+        <w:t>Mockups</w:t>
+      </w:r>
+      <w:proofErr w:type="spellEnd"/>
+      <w:r>
+        <w:t xml:space="preserve"> </w:t>
       </w:r>
       <w:r>
         <w:t>wurde hierfür zunächst ein Pro</w:t>
@@ -9099,12 +9490,18 @@
       <w:r>
         <w:t xml:space="preserve"> </w:t>
       </w:r>
-      <w:r>
-        <w:t xml:space="preserve">Balsamiq </w:t>
+      <w:proofErr w:type="spellStart"/>
+      <w:r>
+        <w:t>Balsamiq</w:t>
+      </w:r>
+      <w:proofErr w:type="spellEnd"/>
+      <w:r>
+        <w:t xml:space="preserve"> </w:t>
       </w:r>
       <w:r>
         <w:t xml:space="preserve">auf der Webseite </w:t>
       </w:r>
+      <w:proofErr w:type="spellStart"/>
       <w:r>
         <w:t>b</w:t>
       </w:r>
@@ -9114,6 +9511,7 @@
       <w:r>
         <w:t>.cloud</w:t>
       </w:r>
+      <w:proofErr w:type="spellEnd"/>
       <w:r>
         <w:t xml:space="preserve"> </w:t>
       </w:r>
@@ -9188,7 +9586,7 @@
       <w:pPr>
         <w:pStyle w:val="BMS-ISO-berschrift2"/>
       </w:pPr>
-      <w:bookmarkStart w:id="52" w:name="_Toc513629772"/>
+      <w:bookmarkStart w:id="52" w:name="_Toc513644506"/>
       <w:r>
         <w:t>Datenstruktur</w:t>
       </w:r>
@@ -9196,13 +9594,28 @@
     </w:p>
     <w:p>
       <w:r>
-        <w:t>Die Datenstruktur beinhaltet alle für das</w:t>
-      </w:r>
-      <w:r>
-        <w:t xml:space="preserve"> Ausführen der Anwendung nötige</w:t>
-      </w:r>
-      <w:r>
-        <w:t xml:space="preserve"> Information, wie beispielsweise</w:t>
+        <w:t>Die Datenstruktur beinhaltet für das</w:t>
+      </w:r>
+      <w:r>
+        <w:t xml:space="preserve"> Ausführen der Anwendung </w:t>
+      </w:r>
+      <w:r>
+        <w:t xml:space="preserve">alle </w:t>
+      </w:r>
+      <w:r>
+        <w:t>nötige</w:t>
+      </w:r>
+      <w:r>
+        <w:t>n</w:t>
+      </w:r>
+      <w:r>
+        <w:t xml:space="preserve"> Information</w:t>
+      </w:r>
+      <w:r>
+        <w:t>en</w:t>
+      </w:r>
+      <w:r>
+        <w:t>, wie beispielsweise</w:t>
       </w:r>
       <w:r>
         <w:t xml:space="preserve"> Server- und Porteinträge, angelegte Verbindungsabfragen und gemachte Einstellungen. Den Grundaufbau dieser Datei </w:t>
@@ -9233,7 +9646,7 @@
       <w:pPr>
         <w:pStyle w:val="BMS-ISO-berschrift3"/>
       </w:pPr>
-      <w:bookmarkStart w:id="53" w:name="_Toc513629773"/>
+      <w:bookmarkStart w:id="53" w:name="_Toc513644507"/>
       <w:r>
         <w:t>Die GSON Bibliothek</w:t>
       </w:r>
@@ -9244,16 +9657,29 @@
         <w:t xml:space="preserve">Bei der Wahl der geeigneten Bibliothek, welche </w:t>
       </w:r>
       <w:r>
-        <w:t>zum Serialisieren</w:t>
-      </w:r>
+        <w:t xml:space="preserve">zum </w:t>
+      </w:r>
+      <w:proofErr w:type="spellStart"/>
+      <w:r>
+        <w:t>Serialisieren</w:t>
+      </w:r>
+      <w:proofErr w:type="spellEnd"/>
       <w:r>
         <w:rPr>
           <w:rStyle w:val="Funotenzeichen"/>
         </w:rPr>
-        <w:footnoteReference w:id="8"/>
-      </w:r>
-      <w:r>
-        <w:t xml:space="preserve"> und Deserialisieren von Java-Objekten zu JSON</w:t>
+        <w:footnoteReference w:id="10"/>
+      </w:r>
+      <w:r>
+        <w:t xml:space="preserve"> und </w:t>
+      </w:r>
+      <w:proofErr w:type="spellStart"/>
+      <w:r>
+        <w:t>Deserialisieren</w:t>
+      </w:r>
+      <w:proofErr w:type="spellEnd"/>
+      <w:r>
+        <w:t xml:space="preserve"> von Java-Objekten zu JSON</w:t>
       </w:r>
       <w:r>
         <w:t xml:space="preserve"> nötig </w:t>
@@ -9287,7 +9713,7 @@
       <w:pPr>
         <w:pStyle w:val="BMS-ISO-berschrift2"/>
       </w:pPr>
-      <w:bookmarkStart w:id="54" w:name="_Toc513629774"/>
+      <w:bookmarkStart w:id="54" w:name="_Toc513644508"/>
       <w:r>
         <w:t>Benutzeroberfläche</w:t>
       </w:r>
@@ -9300,7 +9726,15 @@
     </w:p>
     <w:p>
       <w:r>
-        <w:t xml:space="preserve">Im oberen Bereich kommt eine Tool-Leiste. Diese beinhaltet eine Intervallabfrage als Slider und ein Ping-Button. </w:t>
+        <w:t xml:space="preserve">Im oberen Bereich kommt eine Tool-Leiste. Diese beinhaltet eine Intervallabfrage als </w:t>
+      </w:r>
+      <w:proofErr w:type="spellStart"/>
+      <w:r>
+        <w:t>Slider</w:t>
+      </w:r>
+      <w:proofErr w:type="spellEnd"/>
+      <w:r>
+        <w:t xml:space="preserve"> und ein Ping-Button. </w:t>
       </w:r>
       <w:r>
         <w:t>Der Button</w:t>
@@ -9566,8 +10000,13 @@
     </w:p>
     <w:p>
       <w:r>
-        <w:t>Ein Mockup</w:t>
-      </w:r>
+        <w:t xml:space="preserve">Ein </w:t>
+      </w:r>
+      <w:proofErr w:type="spellStart"/>
+      <w:r>
+        <w:t>Mockup</w:t>
+      </w:r>
+      <w:proofErr w:type="spellEnd"/>
       <w:r>
         <w:t xml:space="preserve"> der </w:t>
       </w:r>
@@ -9609,10 +10048,15 @@
       <w:pPr>
         <w:pStyle w:val="BMS-ISO-berschrift3"/>
       </w:pPr>
-      <w:bookmarkStart w:id="55" w:name="_Toc513629775"/>
-      <w:r>
-        <w:t>Die JavaFX</w:t>
-      </w:r>
+      <w:bookmarkStart w:id="55" w:name="_Toc513644509"/>
+      <w:r>
+        <w:t xml:space="preserve">Die </w:t>
+      </w:r>
+      <w:proofErr w:type="spellStart"/>
+      <w:r>
+        <w:t>JavaFX</w:t>
+      </w:r>
+      <w:proofErr w:type="spellEnd"/>
       <w:r>
         <w:t xml:space="preserve"> Bibliothek</w:t>
       </w:r>
@@ -9632,7 +10076,15 @@
         <w:t>besticht</w:t>
       </w:r>
       <w:r>
-        <w:t xml:space="preserve"> JavaFX </w:t>
+        <w:t xml:space="preserve"> </w:t>
+      </w:r>
+      <w:proofErr w:type="spellStart"/>
+      <w:r>
+        <w:t>JavaFX</w:t>
+      </w:r>
+      <w:proofErr w:type="spellEnd"/>
+      <w:r>
+        <w:t xml:space="preserve"> </w:t>
       </w:r>
       <w:r>
         <w:t xml:space="preserve">durch moderne </w:t>
@@ -9680,9 +10132,6 @@
         <w:t>View</w:t>
       </w:r>
       <w:r>
-        <w:t xml:space="preserve"> zum Beispiel</w:t>
-      </w:r>
-      <w:r>
         <w:t>,</w:t>
       </w:r>
       <w:r>
@@ -9707,7 +10156,15 @@
         <w:t xml:space="preserve"> Diese liegt anschließend im FXML-Format vor</w:t>
       </w:r>
       <w:r>
-        <w:t xml:space="preserve"> und kann in dem Programm Scene Builder bearbeitet werden</w:t>
+        <w:t xml:space="preserve"> und kann in dem Programm Scene </w:t>
+      </w:r>
+      <w:proofErr w:type="spellStart"/>
+      <w:r>
+        <w:t>Builder</w:t>
+      </w:r>
+      <w:proofErr w:type="spellEnd"/>
+      <w:r>
+        <w:t xml:space="preserve"> bearbeitet werden</w:t>
       </w:r>
       <w:r>
         <w:t>.</w:t>
@@ -9741,7 +10198,7 @@
       <w:pPr>
         <w:pStyle w:val="BMS-ISO-berschrift2"/>
       </w:pPr>
-      <w:bookmarkStart w:id="56" w:name="_Toc513629776"/>
+      <w:bookmarkStart w:id="56" w:name="_Toc513644510"/>
       <w:r>
         <w:t>Anwendungsablauf</w:t>
       </w:r>
@@ -10060,16 +10517,19 @@
         <w:t xml:space="preserve"> wird die Auswahl</w:t>
       </w:r>
       <w:r>
-        <w:t xml:space="preserve"> mit Erstellungsdatum und -uhrzeit</w:t>
+        <w:t xml:space="preserve"> mit Erstellungsdatum und -</w:t>
+      </w:r>
+      <w:r>
+        <w:t>uhrzeit</w:t>
       </w:r>
       <w:r>
         <w:t xml:space="preserve"> der Tabelle</w:t>
       </w:r>
       <w:r>
-        <w:t xml:space="preserve"> hinzugefügt, </w:t>
-      </w:r>
-      <w:r>
-        <w:t xml:space="preserve">gleichzeitig </w:t>
+        <w:t xml:space="preserve"> hinzugefügt. G</w:t>
+      </w:r>
+      <w:r>
+        <w:t xml:space="preserve">leichzeitig </w:t>
       </w:r>
       <w:r>
         <w:t xml:space="preserve">wird </w:t>
@@ -10262,7 +10722,7 @@
         <w:pageBreakBefore w:val="0"/>
         <w:contextualSpacing/>
       </w:pPr>
-      <w:bookmarkStart w:id="57" w:name="_Toc513629777"/>
+      <w:bookmarkStart w:id="57" w:name="_Toc513644511"/>
       <w:r>
         <w:lastRenderedPageBreak/>
         <w:t>Implementierungsphase</w:t>
@@ -10304,7 +10764,15 @@
         <w:t>Der Quellcode</w:t>
       </w:r>
       <w:r>
-        <w:t xml:space="preserve"> wird mit Hilfe des kostenlosen Git-Clients Sourcetree ver</w:t>
+        <w:t xml:space="preserve"> wird mit Hilfe des kostenlosen </w:t>
+      </w:r>
+      <w:proofErr w:type="spellStart"/>
+      <w:r>
+        <w:t>Git</w:t>
+      </w:r>
+      <w:proofErr w:type="spellEnd"/>
+      <w:r>
+        <w:t>-Clients Sourcetree ver</w:t>
       </w:r>
       <w:r>
         <w:t>waltet</w:t>
@@ -10330,8 +10798,29 @@
       <w:r>
         <w:t xml:space="preserve">ng auf die Open-Source-Software </w:t>
       </w:r>
-      <w:r>
-        <w:t>Eclipse in der Version 4.7.3a (Oxygen 3A - April). Eclipse zeichnet sich durch sehr gute Erweiterbarkeit mittels Java-Bibliotheken in Form von .jar-Dateien</w:t>
+      <w:proofErr w:type="spellStart"/>
+      <w:r>
+        <w:t>Eclipse</w:t>
+      </w:r>
+      <w:proofErr w:type="spellEnd"/>
+      <w:r>
+        <w:t xml:space="preserve"> in der Version 4.7.3a (Oxygen 3A - April). </w:t>
+      </w:r>
+      <w:proofErr w:type="spellStart"/>
+      <w:r>
+        <w:t>Eclipse</w:t>
+      </w:r>
+      <w:proofErr w:type="spellEnd"/>
+      <w:r>
+        <w:t xml:space="preserve"> zeichnet sich durch sehr gute Erweiterbarkeit mittels Java-Bibliotheken in Form von .</w:t>
+      </w:r>
+      <w:proofErr w:type="spellStart"/>
+      <w:r>
+        <w:t>jar</w:t>
+      </w:r>
+      <w:proofErr w:type="spellEnd"/>
+      <w:r>
+        <w:t>-Dateien</w:t>
       </w:r>
       <w:r>
         <w:t xml:space="preserve"> </w:t>
@@ -10368,7 +10857,7 @@
       <w:pPr>
         <w:pStyle w:val="BMS-ISO-berschrift2"/>
       </w:pPr>
-      <w:bookmarkStart w:id="58" w:name="_Toc513629778"/>
+      <w:bookmarkStart w:id="58" w:name="_Toc513644512"/>
       <w:r>
         <w:t>Das MVC-</w:t>
       </w:r>
@@ -10566,7 +11055,7 @@
       <w:pPr>
         <w:pStyle w:val="BMS-ISO-berschrift3"/>
       </w:pPr>
-      <w:bookmarkStart w:id="59" w:name="_Toc513629779"/>
+      <w:bookmarkStart w:id="59" w:name="_Toc513644513"/>
       <w:r>
         <w:t>Implementierung der Datenstrukturen (Model)</w:t>
       </w:r>
@@ -10580,7 +11069,13 @@
         <w:t xml:space="preserve">usammen. </w:t>
       </w:r>
       <w:r>
-        <w:t xml:space="preserve">Anhand der Informationen die in der JSON-Datei </w:t>
+        <w:t>Anhand der Informationen</w:t>
+      </w:r>
+      <w:r>
+        <w:t>,</w:t>
+      </w:r>
+      <w:r>
+        <w:t xml:space="preserve"> die in der JSON-Datei </w:t>
       </w:r>
       <w:r>
         <w:t>gespeichert</w:t>
@@ -10590,6 +11085,9 @@
       </w:r>
       <w:r>
         <w:t>werden sollen</w:t>
+      </w:r>
+      <w:r>
+        <w:t>,</w:t>
       </w:r>
       <w:r>
         <w:t xml:space="preserve"> wurden </w:t>
@@ -10853,6 +11351,9 @@
         <w:t>die</w:t>
       </w:r>
       <w:r>
+        <w:t>,</w:t>
+      </w:r>
+      <w:r>
         <w:t xml:space="preserve"> die</w:t>
       </w:r>
       <w:r>
@@ -10921,58 +11422,56 @@
         <w:t xml:space="preserve">ernklasse </w:t>
       </w:r>
       <w:r>
-        <w:t xml:space="preserve">ist für das Lesen und Schreiben, mittels eines </w:t>
-      </w:r>
-      <w:r>
-        <w:t>Input-/</w:t>
-      </w:r>
-      <w:r>
-        <w:t>Outputstreams</w:t>
-      </w:r>
-      <w:r>
-        <w:t xml:space="preserve"> und Bufferedr</w:t>
-      </w:r>
-      <w:r>
-        <w:t>eader-/Write</w:t>
-      </w:r>
-      <w:r>
-        <w:t>r</w:t>
+        <w:t>i</w:t>
+      </w:r>
+      <w:r>
+        <w:t xml:space="preserve">st für das Lesen und Schreiben, der JSON-Datei </w:t>
+      </w:r>
+      <w:r>
+        <w:t xml:space="preserve">verantwortlich. Weiter werden hier die Inhalte </w:t>
+      </w:r>
+      <w:r>
+        <w:t>an</w:t>
+      </w:r>
+      <w:r>
+        <w:t xml:space="preserve">hand der Struktur der JSON-Datei </w:t>
+      </w:r>
+      <w:r>
+        <w:t xml:space="preserve">zur weiteren Verarbeitung in Listen </w:t>
+      </w:r>
+      <w:r>
+        <w:t>zusammengestellt</w:t>
+      </w:r>
+      <w:r>
+        <w:t>.</w:t>
+      </w:r>
+      <w:r>
+        <w:t xml:space="preserve"> Die erste </w:t>
+      </w:r>
+      <w:proofErr w:type="spellStart"/>
+      <w:r>
+        <w:t>Kindklasse</w:t>
+      </w:r>
+      <w:proofErr w:type="spellEnd"/>
+      <w:r>
+        <w:t xml:space="preserve"> hält alle Methoden zum eigentliche Schreiben, Löschen und Bearbeiten aller Informationen aus der JSON-Datei bereit.</w:t>
       </w:r>
       <w:r>
         <w:t xml:space="preserve"> </w:t>
       </w:r>
       <w:r>
-        <w:t xml:space="preserve">verantwortlich. Weiter werden hier die Inhalte </w:t>
-      </w:r>
-      <w:r>
-        <w:t>an</w:t>
-      </w:r>
-      <w:r>
-        <w:t xml:space="preserve">hand der Struktur der JSON-Datei </w:t>
-      </w:r>
-      <w:r>
-        <w:t xml:space="preserve">zur weiteren Verarbeitung in Listen </w:t>
-      </w:r>
-      <w:r>
-        <w:t>zusammengestellt</w:t>
-      </w:r>
-      <w:r>
-        <w:t>.</w:t>
-      </w:r>
-      <w:r>
-        <w:t xml:space="preserve"> Die erste Kindklasse</w:t>
-      </w:r>
-      <w:r>
-        <w:t xml:space="preserve"> hält alle Methoden zum eigentliche Schreiben, Löschen und Bearbeiten aller Informationen aus der JSON-Datei bereit.</w:t>
-      </w:r>
+        <w:t xml:space="preserve">Die </w:t>
+      </w:r>
+      <w:r>
+        <w:t xml:space="preserve">letzte </w:t>
+      </w:r>
+      <w:proofErr w:type="spellStart"/>
+      <w:r>
+        <w:t>Kindklasse</w:t>
+      </w:r>
+      <w:proofErr w:type="spellEnd"/>
       <w:r>
         <w:t xml:space="preserve"> </w:t>
-      </w:r>
-      <w:r>
-        <w:t xml:space="preserve">Die </w:t>
-      </w:r>
-      <w:r>
-        <w:t xml:space="preserve">letzte Kindklasse </w:t>
       </w:r>
       <w:r>
         <w:t xml:space="preserve">und stellt die </w:t>
@@ -11021,7 +11520,7 @@
       <w:pPr>
         <w:pStyle w:val="BMS-ISO-berschrift3"/>
       </w:pPr>
-      <w:bookmarkStart w:id="60" w:name="_Toc513629780"/>
+      <w:bookmarkStart w:id="60" w:name="_Toc513644514"/>
       <w:r>
         <w:lastRenderedPageBreak/>
         <w:t>Implementierung der Benutzeroberfläche</w:t>
@@ -11042,7 +11541,15 @@
         <w:t>.</w:t>
       </w:r>
       <w:r>
-        <w:t xml:space="preserve"> JavaFX bietet die Möglichkeit alle Elemente einer </w:t>
+        <w:t xml:space="preserve"> </w:t>
+      </w:r>
+      <w:proofErr w:type="spellStart"/>
+      <w:r>
+        <w:t>JavaFX</w:t>
+      </w:r>
+      <w:proofErr w:type="spellEnd"/>
+      <w:r>
+        <w:t xml:space="preserve"> bietet die Möglichkeit alle Elemente einer </w:t>
       </w:r>
       <w:r>
         <w:t>GUI</w:t>
@@ -11063,13 +11570,29 @@
         <w:t>.</w:t>
       </w:r>
       <w:r>
-        <w:t xml:space="preserve"> Mit Hilfe des Scene Builders </w:t>
+        <w:t xml:space="preserve"> Mit Hilfe des Scene </w:t>
+      </w:r>
+      <w:proofErr w:type="spellStart"/>
+      <w:r>
+        <w:t>Builders</w:t>
+      </w:r>
+      <w:proofErr w:type="spellEnd"/>
+      <w:r>
+        <w:t xml:space="preserve"> </w:t>
       </w:r>
       <w:r>
         <w:t>werden</w:t>
       </w:r>
       <w:r>
-        <w:t xml:space="preserve"> die Elemente per Drag´n Drop zusammengestellt werden.</w:t>
+        <w:t xml:space="preserve"> die Elemente per Drag </w:t>
+      </w:r>
+      <w:proofErr w:type="spellStart"/>
+      <w:r>
+        <w:t>and</w:t>
+      </w:r>
+      <w:proofErr w:type="spellEnd"/>
+      <w:r>
+        <w:t xml:space="preserve"> Drop zusammengestellt werden.</w:t>
       </w:r>
       <w:r>
         <w:t xml:space="preserve"> Dieser erzeugt automatisch den Inhalt der FXML-Datei. Ein Ausschnitt befindet sich im Anhang </w:t>
@@ -11097,7 +11620,7 @@
       <w:pPr>
         <w:pStyle w:val="BMS-ISO-berschrift3"/>
       </w:pPr>
-      <w:bookmarkStart w:id="61" w:name="_Toc513629781"/>
+      <w:bookmarkStart w:id="61" w:name="_Toc513644515"/>
       <w:r>
         <w:t>Implementierung der Geschäftslogik</w:t>
       </w:r>
@@ -11120,13 +11643,29 @@
         <w:t>t</w:t>
       </w:r>
       <w:r>
-        <w:t xml:space="preserve"> JavaFX eine passende Lösung. Alle für die Anwendung erforderlichen Funktionen werden in einer Controller-Klasse </w:t>
+        <w:t xml:space="preserve"> </w:t>
+      </w:r>
+      <w:proofErr w:type="spellStart"/>
+      <w:r>
+        <w:t>JavaFX</w:t>
+      </w:r>
+      <w:proofErr w:type="spellEnd"/>
+      <w:r>
+        <w:t xml:space="preserve"> eine passende Lösung. Alle für die Anwendung erforderlichen Funktionen werden in einer Controller-Klasse </w:t>
       </w:r>
       <w:r>
         <w:t>geladen</w:t>
       </w:r>
       <w:r>
-        <w:t xml:space="preserve"> und über den Scene Builder mit dem jeweiligen Element der GUI verknüpft. </w:t>
+        <w:t xml:space="preserve"> und über den Scene </w:t>
+      </w:r>
+      <w:proofErr w:type="spellStart"/>
+      <w:r>
+        <w:t>Builder</w:t>
+      </w:r>
+      <w:proofErr w:type="spellEnd"/>
+      <w:r>
+        <w:t xml:space="preserve"> mit dem jeweiligen Element der GUI verknüpft. </w:t>
       </w:r>
       <w:r>
         <w:t>Siehe</w:t>
@@ -11185,7 +11724,7 @@
         <w:pStyle w:val="BMS-ISO-berschrift1"/>
         <w:pageBreakBefore w:val="0"/>
       </w:pPr>
-      <w:bookmarkStart w:id="62" w:name="_Toc513629782"/>
+      <w:bookmarkStart w:id="62" w:name="_Toc513644516"/>
       <w:r>
         <w:t>Abnahme</w:t>
       </w:r>
@@ -11201,7 +11740,7 @@
       <w:pPr>
         <w:pStyle w:val="BMS-ISO-berschrift2"/>
       </w:pPr>
-      <w:bookmarkStart w:id="63" w:name="_Toc513629783"/>
+      <w:bookmarkStart w:id="63" w:name="_Toc513644517"/>
       <w:r>
         <w:t>Abnahme</w:t>
       </w:r>
@@ -11269,8 +11808,13 @@
         <w:t>Freigabe</w:t>
       </w:r>
       <w:r>
-        <w:t xml:space="preserve"> wurde zur Qualitätssicherung</w:t>
-      </w:r>
+        <w:t xml:space="preserve"> wurde zur </w:t>
+      </w:r>
+      <w:proofErr w:type="spellStart"/>
+      <w:r>
+        <w:t>Qualitätssicherung</w:t>
+      </w:r>
+      <w:proofErr w:type="spellEnd"/>
       <w:r>
         <w:t>,</w:t>
       </w:r>
@@ -11307,7 +11851,7 @@
         <w:pStyle w:val="BMS-ISO-berschrift1"/>
         <w:pageBreakBefore w:val="0"/>
       </w:pPr>
-      <w:bookmarkStart w:id="64" w:name="_Toc513629784"/>
+      <w:bookmarkStart w:id="64" w:name="_Toc513644518"/>
       <w:r>
         <w:t>Dokumentation</w:t>
       </w:r>
@@ -11360,9 +11904,11 @@
       <w:r>
         <w:t xml:space="preserve"> </w:t>
       </w:r>
+      <w:proofErr w:type="spellStart"/>
       <w:r>
         <w:t>Javadoc</w:t>
       </w:r>
+      <w:proofErr w:type="spellEnd"/>
       <w:r>
         <w:t xml:space="preserve"> wurde diese Dokumentation automati</w:t>
       </w:r>
@@ -11397,11 +11943,7 @@
         <w:t xml:space="preserve"> erzeugt. Ein Ausschni</w:t>
       </w:r>
       <w:r>
-        <w:t xml:space="preserve">tt aus </w:t>
-      </w:r>
-      <w:r>
-        <w:lastRenderedPageBreak/>
-        <w:t>der Entwicklerdokumenta</w:t>
+        <w:t>tt aus der Entwicklerdokumenta</w:t>
       </w:r>
       <w:r>
         <w:t xml:space="preserve">tion befindet sich im Anhang </w:t>
@@ -11425,31 +11967,15 @@
         <w:t>. Zusätzlich zu der Entwick</w:t>
       </w:r>
       <w:r>
-        <w:t>lerdokumentation wurde für jede Komponente ein Klassendiagramm</w:t>
-      </w:r>
-      <w:r>
-        <w:t xml:space="preserve"> aus dem Quellcode generiert. Diese befinden sich ebenfalls</w:t>
-      </w:r>
-      <w:r>
-        <w:t xml:space="preserve"> Anhang </w:t>
-      </w:r>
-      <w:r>
-        <w:fldChar w:fldCharType="begin"/>
-      </w:r>
-      <w:r>
-        <w:instrText xml:space="preserve"> REF _Ref513489038 \r \h </w:instrText>
-      </w:r>
-      <w:r>
-        <w:fldChar w:fldCharType="separate"/>
-      </w:r>
-      <w:r>
-        <w:t>A.7</w:t>
-      </w:r>
-      <w:r>
-        <w:fldChar w:fldCharType="end"/>
-      </w:r>
-      <w:r>
-        <w:t>.</w:t>
+        <w:t>lerdokumentation wurde für jede Komponente ein Klass</w:t>
+      </w:r>
+      <w:bookmarkStart w:id="65" w:name="_GoBack"/>
+      <w:bookmarkEnd w:id="65"/>
+      <w:r>
+        <w:t>endiagramm</w:t>
+      </w:r>
+      <w:r>
+        <w:t xml:space="preserve"> aus dem Quellcode generiert. </w:t>
       </w:r>
     </w:p>
     <w:p>
@@ -11457,11 +11983,12 @@
         <w:pStyle w:val="BMS-ISO-berschrift1"/>
         <w:pageBreakBefore w:val="0"/>
       </w:pPr>
-      <w:bookmarkStart w:id="65" w:name="_Toc513629785"/>
-      <w:r>
+      <w:bookmarkStart w:id="66" w:name="_Toc513644519"/>
+      <w:r>
+        <w:lastRenderedPageBreak/>
         <w:t>Fazit</w:t>
       </w:r>
-      <w:bookmarkEnd w:id="65"/>
+      <w:bookmarkEnd w:id="66"/>
     </w:p>
     <w:p>
       <w:r>
@@ -11478,10 +12005,10 @@
       <w:pPr>
         <w:pStyle w:val="BMS-ISO-berschrift2"/>
       </w:pPr>
-      <w:bookmarkStart w:id="66" w:name="_Ref513454495"/>
-      <w:bookmarkStart w:id="67" w:name="_Ref513454522"/>
-      <w:bookmarkStart w:id="68" w:name="_Ref513454533"/>
-      <w:bookmarkStart w:id="69" w:name="_Toc513629786"/>
+      <w:bookmarkStart w:id="67" w:name="_Ref513454495"/>
+      <w:bookmarkStart w:id="68" w:name="_Ref513454522"/>
+      <w:bookmarkStart w:id="69" w:name="_Ref513454533"/>
+      <w:bookmarkStart w:id="70" w:name="_Toc513644520"/>
       <w:r>
         <w:t>Soll-</w:t>
       </w:r>
@@ -11491,13 +12018,13 @@
       <w:r>
         <w:t>/Ist-Vergleic</w:t>
       </w:r>
-      <w:bookmarkEnd w:id="66"/>
       <w:bookmarkEnd w:id="67"/>
       <w:bookmarkEnd w:id="68"/>
+      <w:bookmarkEnd w:id="69"/>
       <w:r>
         <w:t>h</w:t>
       </w:r>
-      <w:bookmarkEnd w:id="69"/>
+      <w:bookmarkEnd w:id="70"/>
     </w:p>
     <w:tbl>
       <w:tblPr>
@@ -12429,8 +12956,13 @@
               <w:ind w:left="57" w:right="57"/>
               <w:jc w:val="left"/>
             </w:pPr>
-            <w:r>
-              <w:t>JUnit-Tests erstellen</w:t>
+            <w:proofErr w:type="spellStart"/>
+            <w:r>
+              <w:t>JUnit</w:t>
+            </w:r>
+            <w:proofErr w:type="spellEnd"/>
+            <w:r>
+              <w:t>-Tests erstellen</w:t>
             </w:r>
           </w:p>
         </w:tc>
@@ -13012,11 +13544,19 @@
                 <w:color w:val="000000" w:themeColor="text1"/>
               </w:rPr>
             </w:pPr>
+            <w:proofErr w:type="spellStart"/>
             <w:r>
               <w:rPr>
                 <w:color w:val="000000" w:themeColor="text1"/>
               </w:rPr>
-              <w:t>JUnit Tests erstellen</w:t>
+              <w:t>JUnit</w:t>
+            </w:r>
+            <w:proofErr w:type="spellEnd"/>
+            <w:r>
+              <w:rPr>
+                <w:color w:val="000000" w:themeColor="text1"/>
+              </w:rPr>
+              <w:t xml:space="preserve"> Tests erstellen</w:t>
             </w:r>
           </w:p>
         </w:tc>
@@ -13646,20 +14186,33 @@
         <w:pStyle w:val="Beschriftung"/>
         <w:keepNext/>
       </w:pPr>
-      <w:bookmarkStart w:id="70" w:name="_Ref513458668"/>
-      <w:bookmarkStart w:id="71" w:name="_Toc513629039"/>
+      <w:bookmarkStart w:id="71" w:name="_Ref513458668"/>
+      <w:bookmarkStart w:id="72" w:name="_Toc513629039"/>
       <w:r>
         <w:t xml:space="preserve">Tabelle </w:t>
       </w:r>
-      <w:fldSimple w:instr=" SEQ Tabelle \* ARABIC ">
-        <w:r>
-          <w:rPr>
-            <w:noProof/>
-          </w:rPr>
-          <w:t>3</w:t>
-        </w:r>
-      </w:fldSimple>
-      <w:bookmarkEnd w:id="70"/>
+      <w:r>
+        <w:fldChar w:fldCharType="begin"/>
+      </w:r>
+      <w:r>
+        <w:instrText xml:space="preserve"> SEQ Tabelle \* ARABIC </w:instrText>
+      </w:r>
+      <w:r>
+        <w:fldChar w:fldCharType="separate"/>
+      </w:r>
+      <w:r>
+        <w:rPr>
+          <w:noProof/>
+        </w:rPr>
+        <w:t>3</w:t>
+      </w:r>
+      <w:r>
+        <w:rPr>
+          <w:noProof/>
+        </w:rPr>
+        <w:fldChar w:fldCharType="end"/>
+      </w:r>
+      <w:bookmarkEnd w:id="71"/>
       <w:r>
         <w:t xml:space="preserve">: </w:t>
       </w:r>
@@ -13678,19 +14231,19 @@
       <w:r>
         <w:t>n</w:t>
       </w:r>
-      <w:bookmarkEnd w:id="71"/>
+      <w:bookmarkEnd w:id="72"/>
     </w:p>
     <w:p/>
     <w:p>
       <w:pPr>
         <w:pStyle w:val="BMS-ISO-berschrift2"/>
       </w:pPr>
-      <w:bookmarkStart w:id="72" w:name="_Toc513629787"/>
+      <w:bookmarkStart w:id="73" w:name="_Toc513644521"/>
       <w:r>
         <w:lastRenderedPageBreak/>
         <w:t>Ausblick</w:t>
       </w:r>
-      <w:bookmarkEnd w:id="72"/>
+      <w:bookmarkEnd w:id="73"/>
     </w:p>
     <w:p>
       <w:pPr>
@@ -13779,16 +14332,19 @@
         <w:t>Quellcodes</w:t>
       </w:r>
       <w:r>
-        <w:t xml:space="preserve"> mittels Javadoc</w:t>
-      </w:r>
+        <w:t xml:space="preserve"> mittels </w:t>
+      </w:r>
+      <w:proofErr w:type="spellStart"/>
+      <w:r>
+        <w:t>Javadoc</w:t>
+      </w:r>
+      <w:proofErr w:type="spellEnd"/>
       <w:r>
         <w:t xml:space="preserve"> und eine</w:t>
       </w:r>
       <w:r>
         <w:t>r</w:t>
       </w:r>
-      <w:bookmarkStart w:id="73" w:name="_GoBack"/>
-      <w:bookmarkEnd w:id="73"/>
       <w:r>
         <w:t xml:space="preserve"> strikten Trennung der Softwarearchitektur (MVC-Modell)</w:t>
       </w:r>
@@ -13831,7 +14387,7 @@
           <w:numId w:val="0"/>
         </w:numPr>
       </w:pPr>
-      <w:bookmarkStart w:id="74" w:name="_Toc513629788"/>
+      <w:bookmarkStart w:id="74" w:name="_Toc513644522"/>
       <w:r>
         <w:lastRenderedPageBreak/>
         <w:t>Literaturverzeichnis</w:t>
@@ -14111,7 +14667,7 @@
           <w:numId w:val="36"/>
         </w:numPr>
       </w:pPr>
-      <w:bookmarkStart w:id="75" w:name="_Toc513629789"/>
+      <w:bookmarkStart w:id="75" w:name="_Toc513644523"/>
       <w:r>
         <w:lastRenderedPageBreak/>
         <w:t>Anhang</w:t>
@@ -14136,7 +14692,7 @@
       <w:bookmarkStart w:id="78" w:name="_Ref513025600"/>
       <w:bookmarkStart w:id="79" w:name="_Ref513025608"/>
       <w:bookmarkStart w:id="80" w:name="_Ref513025672"/>
-      <w:bookmarkStart w:id="81" w:name="_Toc513629790"/>
+      <w:bookmarkStart w:id="81" w:name="_Toc513644524"/>
       <w:bookmarkEnd w:id="76"/>
       <w:r>
         <w:rPr>
@@ -14175,7 +14731,15 @@
         </w:numPr>
       </w:pPr>
       <w:r>
-        <w:t>Büroarbeitsplatz mit Fat-Client</w:t>
+        <w:t xml:space="preserve">Büroarbeitsplatz mit </w:t>
+      </w:r>
+      <w:proofErr w:type="spellStart"/>
+      <w:r>
+        <w:t>Fat</w:t>
+      </w:r>
+      <w:proofErr w:type="spellEnd"/>
+      <w:r>
+        <w:t>-Client</w:t>
       </w:r>
     </w:p>
     <w:p>
@@ -14215,8 +14779,13 @@
           <w:numId w:val="40"/>
         </w:numPr>
       </w:pPr>
-      <w:r>
-        <w:t>Eclipse Oxygen</w:t>
+      <w:proofErr w:type="spellStart"/>
+      <w:r>
+        <w:t>Eclipse</w:t>
+      </w:r>
+      <w:proofErr w:type="spellEnd"/>
+      <w:r>
+        <w:t xml:space="preserve"> Oxygen</w:t>
       </w:r>
       <w:r>
         <w:t xml:space="preserve"> 4.7.3a</w:t>
@@ -14243,7 +14812,23 @@
         </w:numPr>
       </w:pPr>
       <w:r>
-        <w:t>Import von Bibliotheken: JavaFX, JUnit 4</w:t>
+        <w:t xml:space="preserve">Import von Bibliotheken: </w:t>
+      </w:r>
+      <w:proofErr w:type="spellStart"/>
+      <w:r>
+        <w:t>JavaFX</w:t>
+      </w:r>
+      <w:proofErr w:type="spellEnd"/>
+      <w:r>
+        <w:t xml:space="preserve">, </w:t>
+      </w:r>
+      <w:proofErr w:type="spellStart"/>
+      <w:r>
+        <w:t>JUnit</w:t>
+      </w:r>
+      <w:proofErr w:type="spellEnd"/>
+      <w:r>
+        <w:t xml:space="preserve"> 4</w:t>
       </w:r>
       <w:r>
         <w:t>, GSON</w:t>
@@ -14282,7 +14867,15 @@
         <w:t>Sourcetree</w:t>
       </w:r>
       <w:r>
-        <w:t xml:space="preserve"> (Git) – Verteilte Versionsverwaltung</w:t>
+        <w:t xml:space="preserve"> (</w:t>
+      </w:r>
+      <w:proofErr w:type="spellStart"/>
+      <w:r>
+        <w:t>Git</w:t>
+      </w:r>
+      <w:proofErr w:type="spellEnd"/>
+      <w:r>
+        <w:t>) – Verteilte Versionsverwaltung</w:t>
       </w:r>
     </w:p>
     <w:p>
@@ -14293,8 +14886,21 @@
           <w:numId w:val="40"/>
         </w:numPr>
       </w:pPr>
-      <w:r>
-        <w:t>JavaFX Scene Builder 9.0.1</w:t>
+      <w:proofErr w:type="spellStart"/>
+      <w:r>
+        <w:t>JavaFX</w:t>
+      </w:r>
+      <w:proofErr w:type="spellEnd"/>
+      <w:r>
+        <w:t xml:space="preserve"> Scene </w:t>
+      </w:r>
+      <w:proofErr w:type="spellStart"/>
+      <w:r>
+        <w:t>Builder</w:t>
+      </w:r>
+      <w:proofErr w:type="spellEnd"/>
+      <w:r>
+        <w:t xml:space="preserve"> 9.0.1</w:t>
       </w:r>
       <w:r>
         <w:t xml:space="preserve"> </w:t>
@@ -14306,7 +14912,15 @@
         <w:t xml:space="preserve"> </w:t>
       </w:r>
       <w:r>
-        <w:t>Tool zum erstellen der GUI</w:t>
+        <w:t xml:space="preserve">Tool zum </w:t>
+      </w:r>
+      <w:proofErr w:type="spellStart"/>
+      <w:r>
+        <w:t>erstellen</w:t>
+      </w:r>
+      <w:proofErr w:type="spellEnd"/>
+      <w:r>
+        <w:t xml:space="preserve"> der GUI</w:t>
       </w:r>
     </w:p>
     <w:p>
@@ -14317,14 +14931,32 @@
           <w:numId w:val="40"/>
         </w:numPr>
       </w:pPr>
-      <w:r>
-        <w:t>UMLet 14.2 Eclipse</w:t>
-      </w:r>
+      <w:proofErr w:type="spellStart"/>
+      <w:r>
+        <w:t>UMLet</w:t>
+      </w:r>
+      <w:proofErr w:type="spellEnd"/>
+      <w:r>
+        <w:t xml:space="preserve"> 14.2 </w:t>
+      </w:r>
+      <w:proofErr w:type="spellStart"/>
+      <w:r>
+        <w:t>Eclipse</w:t>
+      </w:r>
+      <w:proofErr w:type="spellEnd"/>
       <w:r>
         <w:t xml:space="preserve"> </w:t>
       </w:r>
       <w:r>
-        <w:t>– Tool zum erstellen von UML-Diagrammen</w:t>
+        <w:t xml:space="preserve">– Tool zum </w:t>
+      </w:r>
+      <w:proofErr w:type="spellStart"/>
+      <w:r>
+        <w:t>erstellen</w:t>
+      </w:r>
+      <w:proofErr w:type="spellEnd"/>
+      <w:r>
+        <w:t xml:space="preserve"> von UML-Diagrammen</w:t>
       </w:r>
     </w:p>
     <w:p>
@@ -14335,18 +14967,33 @@
           <w:numId w:val="40"/>
         </w:numPr>
       </w:pPr>
+      <w:proofErr w:type="spellStart"/>
       <w:r>
         <w:t>B</w:t>
       </w:r>
       <w:r>
         <w:t>alsamiq.cloud</w:t>
       </w:r>
+      <w:proofErr w:type="spellEnd"/>
       <w:r>
         <w:t>– Web</w:t>
       </w:r>
       <w:r>
-        <w:t>basiertes Tool zum erstellen von Mockups</w:t>
-      </w:r>
+        <w:t xml:space="preserve">basiertes Tool zum </w:t>
+      </w:r>
+      <w:proofErr w:type="spellStart"/>
+      <w:r>
+        <w:t>erstellen</w:t>
+      </w:r>
+      <w:proofErr w:type="spellEnd"/>
+      <w:r>
+        <w:t xml:space="preserve"> von </w:t>
+      </w:r>
+      <w:proofErr w:type="spellStart"/>
+      <w:r>
+        <w:t>Mockups</w:t>
+      </w:r>
+      <w:proofErr w:type="spellEnd"/>
     </w:p>
     <w:p>
       <w:pPr>
@@ -14419,7 +15066,7 @@
       </w:pPr>
       <w:bookmarkStart w:id="82" w:name="_Ref513417298"/>
       <w:bookmarkStart w:id="83" w:name="_Ref513417306"/>
-      <w:bookmarkStart w:id="84" w:name="_Toc513629791"/>
+      <w:bookmarkStart w:id="84" w:name="_Toc513644525"/>
       <w:r>
         <w:rPr>
           <w:sz w:val="24"/>
@@ -14498,7 +15145,7 @@
               <w:rPr>
                 <w:rStyle w:val="Funotenzeichen"/>
               </w:rPr>
-              <w:footnoteReference w:id="9"/>
+              <w:footnoteReference w:id="11"/>
             </w:r>
           </w:p>
         </w:tc>
@@ -14600,7 +15247,7 @@
                 <w:rStyle w:val="Funotenzeichen"/>
                 <w:color w:val="FFFFFF" w:themeColor="background1"/>
               </w:rPr>
-              <w:footnoteReference w:id="10"/>
+              <w:footnoteReference w:id="12"/>
             </w:r>
           </w:p>
         </w:tc>
@@ -14637,7 +15284,7 @@
                 <w:rStyle w:val="Funotenzeichen"/>
                 <w:color w:val="FFFFFF" w:themeColor="background1"/>
               </w:rPr>
-              <w:footnoteReference w:id="11"/>
+              <w:footnoteReference w:id="13"/>
             </w:r>
           </w:p>
         </w:tc>
@@ -15496,14 +16143,27 @@
       <w:r>
         <w:t xml:space="preserve">Tabelle </w:t>
       </w:r>
-      <w:fldSimple w:instr=" SEQ Tabelle \* ARABIC ">
-        <w:r>
-          <w:rPr>
-            <w:noProof/>
-          </w:rPr>
-          <w:t>4</w:t>
-        </w:r>
-      </w:fldSimple>
+      <w:r>
+        <w:fldChar w:fldCharType="begin"/>
+      </w:r>
+      <w:r>
+        <w:instrText xml:space="preserve"> SEQ Tabelle \* ARABIC </w:instrText>
+      </w:r>
+      <w:r>
+        <w:fldChar w:fldCharType="separate"/>
+      </w:r>
+      <w:r>
+        <w:rPr>
+          <w:noProof/>
+        </w:rPr>
+        <w:t>4</w:t>
+      </w:r>
+      <w:r>
+        <w:rPr>
+          <w:noProof/>
+        </w:rPr>
+        <w:fldChar w:fldCharType="end"/>
+      </w:r>
       <w:r>
         <w:t>: Nutzwertanalyse einer geeigneten Datenhaltung</w:t>
       </w:r>
@@ -15523,7 +16183,7 @@
         </w:rPr>
       </w:pPr>
       <w:bookmarkStart w:id="86" w:name="_Ref513450135"/>
-      <w:bookmarkStart w:id="87" w:name="_Toc513629792"/>
+      <w:bookmarkStart w:id="87" w:name="_Toc513644526"/>
       <w:r>
         <w:rPr>
           <w:sz w:val="24"/>
@@ -15591,18 +16251,31 @@
       <w:pPr>
         <w:pStyle w:val="Beschriftung"/>
       </w:pPr>
-      <w:bookmarkStart w:id="88" w:name="_Toc513629800"/>
+      <w:bookmarkStart w:id="88" w:name="_Toc513644534"/>
       <w:r>
         <w:t xml:space="preserve">Abbildung </w:t>
       </w:r>
-      <w:fldSimple w:instr=" SEQ Abbildung \* ARABIC ">
-        <w:r>
-          <w:rPr>
-            <w:noProof/>
-          </w:rPr>
-          <w:t>1</w:t>
-        </w:r>
-      </w:fldSimple>
+      <w:r>
+        <w:fldChar w:fldCharType="begin"/>
+      </w:r>
+      <w:r>
+        <w:instrText xml:space="preserve"> SEQ Abbildung \* ARABIC </w:instrText>
+      </w:r>
+      <w:r>
+        <w:fldChar w:fldCharType="separate"/>
+      </w:r>
+      <w:r>
+        <w:rPr>
+          <w:noProof/>
+        </w:rPr>
+        <w:t>1</w:t>
+      </w:r>
+      <w:r>
+        <w:rPr>
+          <w:noProof/>
+        </w:rPr>
+        <w:fldChar w:fldCharType="end"/>
+      </w:r>
       <w:r>
         <w:t>: Screenshot einer beispielhaften JSON-Datei</w:t>
       </w:r>
@@ -15623,7 +16296,7 @@
       </w:pPr>
       <w:bookmarkStart w:id="89" w:name="_Ref513450269"/>
       <w:bookmarkStart w:id="90" w:name="_Ref513628945"/>
-      <w:bookmarkStart w:id="91" w:name="_Toc513629793"/>
+      <w:bookmarkStart w:id="91" w:name="_Toc513644527"/>
       <w:r>
         <w:rPr>
           <w:sz w:val="24"/>
@@ -15698,18 +16371,31 @@
       <w:pPr>
         <w:pStyle w:val="Beschriftung"/>
       </w:pPr>
-      <w:bookmarkStart w:id="92" w:name="_Toc513629801"/>
+      <w:bookmarkStart w:id="92" w:name="_Toc513644535"/>
       <w:r>
         <w:t xml:space="preserve">Abbildung </w:t>
       </w:r>
-      <w:fldSimple w:instr=" SEQ Abbildung \* ARABIC ">
-        <w:r>
-          <w:rPr>
-            <w:noProof/>
-          </w:rPr>
-          <w:t>2</w:t>
-        </w:r>
-      </w:fldSimple>
+      <w:r>
+        <w:fldChar w:fldCharType="begin"/>
+      </w:r>
+      <w:r>
+        <w:instrText xml:space="preserve"> SEQ Abbildung \* ARABIC </w:instrText>
+      </w:r>
+      <w:r>
+        <w:fldChar w:fldCharType="separate"/>
+      </w:r>
+      <w:r>
+        <w:rPr>
+          <w:noProof/>
+        </w:rPr>
+        <w:t>2</w:t>
+      </w:r>
+      <w:r>
+        <w:rPr>
+          <w:noProof/>
+        </w:rPr>
+        <w:fldChar w:fldCharType="end"/>
+      </w:r>
       <w:r>
         <w:t>: Oberfläche</w:t>
       </w:r>
@@ -15739,7 +16425,7 @@
       </w:pPr>
       <w:bookmarkStart w:id="93" w:name="_Ref513452171"/>
       <w:bookmarkStart w:id="94" w:name="_Ref513452174"/>
-      <w:bookmarkStart w:id="95" w:name="_Toc513629794"/>
+      <w:bookmarkStart w:id="95" w:name="_Toc513644528"/>
       <w:r>
         <w:rPr>
           <w:sz w:val="24"/>
@@ -15932,18 +16618,31 @@
       <w:pPr>
         <w:pStyle w:val="Beschriftung"/>
       </w:pPr>
-      <w:bookmarkStart w:id="96" w:name="_Toc513629802"/>
+      <w:bookmarkStart w:id="96" w:name="_Toc513644536"/>
       <w:r>
         <w:t xml:space="preserve">Abbildung </w:t>
       </w:r>
-      <w:fldSimple w:instr=" SEQ Abbildung \* ARABIC ">
-        <w:r>
-          <w:rPr>
-            <w:noProof/>
-          </w:rPr>
-          <w:t>3</w:t>
-        </w:r>
-      </w:fldSimple>
+      <w:r>
+        <w:fldChar w:fldCharType="begin"/>
+      </w:r>
+      <w:r>
+        <w:instrText xml:space="preserve"> SEQ Abbildung \* ARABIC </w:instrText>
+      </w:r>
+      <w:r>
+        <w:fldChar w:fldCharType="separate"/>
+      </w:r>
+      <w:r>
+        <w:rPr>
+          <w:noProof/>
+        </w:rPr>
+        <w:t>3</w:t>
+      </w:r>
+      <w:r>
+        <w:rPr>
+          <w:noProof/>
+        </w:rPr>
+        <w:fldChar w:fldCharType="end"/>
+      </w:r>
       <w:r>
         <w:t xml:space="preserve">: </w:t>
       </w:r>
@@ -15974,7 +16673,7 @@
         </w:rPr>
       </w:pPr>
       <w:bookmarkStart w:id="97" w:name="_Ref513396648"/>
-      <w:bookmarkStart w:id="98" w:name="_Toc513629795"/>
+      <w:bookmarkStart w:id="98" w:name="_Toc513644529"/>
       <w:r>
         <w:rPr>
           <w:sz w:val="24"/>
@@ -16041,18 +16740,31 @@
       <w:pPr>
         <w:pStyle w:val="Beschriftung"/>
       </w:pPr>
-      <w:bookmarkStart w:id="99" w:name="_Toc513629803"/>
+      <w:bookmarkStart w:id="99" w:name="_Toc513644537"/>
       <w:r>
         <w:t xml:space="preserve">Abbildung </w:t>
       </w:r>
-      <w:fldSimple w:instr=" SEQ Abbildung \* ARABIC ">
-        <w:r>
-          <w:rPr>
-            <w:noProof/>
-          </w:rPr>
-          <w:t>4</w:t>
-        </w:r>
-      </w:fldSimple>
+      <w:r>
+        <w:fldChar w:fldCharType="begin"/>
+      </w:r>
+      <w:r>
+        <w:instrText xml:space="preserve"> SEQ Abbildung \* ARABIC </w:instrText>
+      </w:r>
+      <w:r>
+        <w:fldChar w:fldCharType="separate"/>
+      </w:r>
+      <w:r>
+        <w:rPr>
+          <w:noProof/>
+        </w:rPr>
+        <w:t>4</w:t>
+      </w:r>
+      <w:r>
+        <w:rPr>
+          <w:noProof/>
+        </w:rPr>
+        <w:fldChar w:fldCharType="end"/>
+      </w:r>
       <w:r>
         <w:t>: Anwendungsfall als Aktivitätsdiagramm</w:t>
       </w:r>
@@ -16075,7 +16787,7 @@
       <w:bookmarkStart w:id="101" w:name="_Ref513448023"/>
       <w:bookmarkStart w:id="102" w:name="_Ref513489038"/>
       <w:bookmarkStart w:id="103" w:name="_Ref513489073"/>
-      <w:bookmarkStart w:id="104" w:name="_Toc513629796"/>
+      <w:bookmarkStart w:id="104" w:name="_Toc513644530"/>
       <w:r>
         <w:rPr>
           <w:sz w:val="24"/>
@@ -16160,18 +16872,31 @@
         <w:pStyle w:val="Beschriftung"/>
       </w:pPr>
       <w:bookmarkStart w:id="105" w:name="_Ref513491813"/>
-      <w:bookmarkStart w:id="106" w:name="_Toc513629804"/>
+      <w:bookmarkStart w:id="106" w:name="_Toc513644538"/>
       <w:r>
         <w:t xml:space="preserve">Abbildung </w:t>
       </w:r>
-      <w:fldSimple w:instr=" SEQ Abbildung \* ARABIC ">
-        <w:r>
-          <w:rPr>
-            <w:noProof/>
-          </w:rPr>
-          <w:t>5</w:t>
-        </w:r>
-      </w:fldSimple>
+      <w:r>
+        <w:fldChar w:fldCharType="begin"/>
+      </w:r>
+      <w:r>
+        <w:instrText xml:space="preserve"> SEQ Abbildung \* ARABIC </w:instrText>
+      </w:r>
+      <w:r>
+        <w:fldChar w:fldCharType="separate"/>
+      </w:r>
+      <w:r>
+        <w:rPr>
+          <w:noProof/>
+        </w:rPr>
+        <w:t>5</w:t>
+      </w:r>
+      <w:r>
+        <w:rPr>
+          <w:noProof/>
+        </w:rPr>
+        <w:fldChar w:fldCharType="end"/>
+      </w:r>
       <w:r>
         <w:t>: Klassendiagramm</w:t>
       </w:r>
@@ -16247,18 +16972,31 @@
       <w:pPr>
         <w:pStyle w:val="Beschriftung"/>
       </w:pPr>
-      <w:bookmarkStart w:id="107" w:name="_Toc513629805"/>
+      <w:bookmarkStart w:id="107" w:name="_Toc513644539"/>
       <w:r>
         <w:t xml:space="preserve">Abbildung </w:t>
       </w:r>
-      <w:fldSimple w:instr=" SEQ Abbildung \* ARABIC ">
-        <w:r>
-          <w:rPr>
-            <w:noProof/>
-          </w:rPr>
-          <w:t>6</w:t>
-        </w:r>
-      </w:fldSimple>
+      <w:r>
+        <w:fldChar w:fldCharType="begin"/>
+      </w:r>
+      <w:r>
+        <w:instrText xml:space="preserve"> SEQ Abbildung \* ARABIC </w:instrText>
+      </w:r>
+      <w:r>
+        <w:fldChar w:fldCharType="separate"/>
+      </w:r>
+      <w:r>
+        <w:rPr>
+          <w:noProof/>
+        </w:rPr>
+        <w:t>6</w:t>
+      </w:r>
+      <w:r>
+        <w:rPr>
+          <w:noProof/>
+        </w:rPr>
+        <w:fldChar w:fldCharType="end"/>
+      </w:r>
       <w:r>
         <w:t>: Klassendiagram</w:t>
       </w:r>
@@ -16335,18 +17073,31 @@
         <w:pStyle w:val="Beschriftung"/>
       </w:pPr>
       <w:bookmarkStart w:id="108" w:name="_Ref513497856"/>
-      <w:bookmarkStart w:id="109" w:name="_Toc513629806"/>
+      <w:bookmarkStart w:id="109" w:name="_Toc513644540"/>
       <w:r>
         <w:t xml:space="preserve">Abbildung </w:t>
       </w:r>
-      <w:fldSimple w:instr=" SEQ Abbildung \* ARABIC ">
-        <w:r>
-          <w:rPr>
-            <w:noProof/>
-          </w:rPr>
-          <w:t>7</w:t>
-        </w:r>
-      </w:fldSimple>
+      <w:r>
+        <w:fldChar w:fldCharType="begin"/>
+      </w:r>
+      <w:r>
+        <w:instrText xml:space="preserve"> SEQ Abbildung \* ARABIC </w:instrText>
+      </w:r>
+      <w:r>
+        <w:fldChar w:fldCharType="separate"/>
+      </w:r>
+      <w:r>
+        <w:rPr>
+          <w:noProof/>
+        </w:rPr>
+        <w:t>7</w:t>
+      </w:r>
+      <w:r>
+        <w:rPr>
+          <w:noProof/>
+        </w:rPr>
+        <w:fldChar w:fldCharType="end"/>
+      </w:r>
       <w:r>
         <w:t xml:space="preserve">: Klassendiagramm - </w:t>
       </w:r>
@@ -16461,18 +17212,31 @@
       </w:pPr>
       <w:bookmarkStart w:id="110" w:name="_Ref513498638"/>
       <w:bookmarkStart w:id="111" w:name="_Ref513498643"/>
-      <w:bookmarkStart w:id="112" w:name="_Toc513629807"/>
+      <w:bookmarkStart w:id="112" w:name="_Toc513644541"/>
       <w:r>
         <w:t xml:space="preserve">Abbildung </w:t>
       </w:r>
-      <w:fldSimple w:instr=" SEQ Abbildung \* ARABIC ">
-        <w:r>
-          <w:rPr>
-            <w:noProof/>
-          </w:rPr>
-          <w:t>8</w:t>
-        </w:r>
-      </w:fldSimple>
+      <w:r>
+        <w:fldChar w:fldCharType="begin"/>
+      </w:r>
+      <w:r>
+        <w:instrText xml:space="preserve"> SEQ Abbildung \* ARABIC </w:instrText>
+      </w:r>
+      <w:r>
+        <w:fldChar w:fldCharType="separate"/>
+      </w:r>
+      <w:r>
+        <w:rPr>
+          <w:noProof/>
+        </w:rPr>
+        <w:t>8</w:t>
+      </w:r>
+      <w:r>
+        <w:rPr>
+          <w:noProof/>
+        </w:rPr>
+        <w:fldChar w:fldCharType="end"/>
+      </w:r>
       <w:r>
         <w:t>: Aufbau der Controller-Klasse</w:t>
       </w:r>
@@ -16507,16 +17271,25 @@
           <w:szCs w:val="24"/>
         </w:rPr>
       </w:pPr>
-      <w:bookmarkStart w:id="113" w:name="_Toc513629797"/>
+      <w:bookmarkStart w:id="113" w:name="_Toc513644531"/>
       <w:r>
         <w:rPr>
           <w:sz w:val="24"/>
           <w:szCs w:val="24"/>
         </w:rPr>
         <w:lastRenderedPageBreak/>
-        <w:t>Screenshot Scene Builder</w:t>
+        <w:t xml:space="preserve">Screenshot Scene </w:t>
+      </w:r>
+      <w:proofErr w:type="spellStart"/>
+      <w:r>
+        <w:rPr>
+          <w:sz w:val="24"/>
+          <w:szCs w:val="24"/>
+        </w:rPr>
+        <w:t>Builder</w:t>
       </w:r>
       <w:bookmarkEnd w:id="113"/>
+      <w:proofErr w:type="spellEnd"/>
     </w:p>
     <w:p>
       <w:pPr>
@@ -16575,7 +17348,7 @@
       <w:pPr>
         <w:pStyle w:val="Beschriftung"/>
       </w:pPr>
-      <w:bookmarkStart w:id="114" w:name="_Toc513629808"/>
+      <w:bookmarkStart w:id="114" w:name="_Toc513644542"/>
       <w:r>
         <w:t xml:space="preserve">Abbildung </w:t>
       </w:r>
@@ -16601,9 +17374,14 @@
         <w:fldChar w:fldCharType="end"/>
       </w:r>
       <w:r>
-        <w:t>: Benutzeroberfläche des Scene Builders</w:t>
+        <w:t xml:space="preserve">: Benutzeroberfläche des Scene </w:t>
+      </w:r>
+      <w:proofErr w:type="spellStart"/>
+      <w:r>
+        <w:t>Builders</w:t>
       </w:r>
       <w:bookmarkEnd w:id="114"/>
+      <w:proofErr w:type="spellEnd"/>
     </w:p>
     <w:p>
       <w:pPr>
@@ -16617,7 +17395,7 @@
           <w:noProof/>
         </w:rPr>
       </w:pPr>
-      <w:bookmarkStart w:id="115" w:name="_Toc513629798"/>
+      <w:bookmarkStart w:id="115" w:name="_Toc513644532"/>
       <w:r>
         <w:rPr>
           <w:sz w:val="24"/>
@@ -16683,7 +17461,7 @@
       <w:pPr>
         <w:pStyle w:val="Beschriftung"/>
       </w:pPr>
-      <w:bookmarkStart w:id="116" w:name="_Toc513629809"/>
+      <w:bookmarkStart w:id="116" w:name="_Toc513644543"/>
       <w:r>
         <w:t xml:space="preserve">Abbildung </w:t>
       </w:r>
@@ -16729,7 +17507,7 @@
       </w:pPr>
       <w:bookmarkStart w:id="117" w:name="_Ref513488942"/>
       <w:bookmarkStart w:id="118" w:name="_Ref513488947"/>
-      <w:bookmarkStart w:id="119" w:name="_Toc513629799"/>
+      <w:bookmarkStart w:id="119" w:name="_Toc513644533"/>
       <w:r>
         <w:rPr>
           <w:sz w:val="24"/>
@@ -16812,20 +17590,41 @@
       <w:pPr>
         <w:pStyle w:val="Beschriftung"/>
       </w:pPr>
-      <w:bookmarkStart w:id="120" w:name="_Toc513629810"/>
+      <w:bookmarkStart w:id="120" w:name="_Toc513644544"/>
       <w:r>
         <w:t xml:space="preserve">Abbildung </w:t>
       </w:r>
-      <w:fldSimple w:instr=" SEQ Abbildung \* ARABIC ">
-        <w:r>
-          <w:rPr>
-            <w:noProof/>
-          </w:rPr>
-          <w:t>11</w:t>
-        </w:r>
-      </w:fldSimple>
-      <w:r>
-        <w:t>: Ausschnitt einer Javadoc-Ausgabe</w:t>
+      <w:r>
+        <w:fldChar w:fldCharType="begin"/>
+      </w:r>
+      <w:r>
+        <w:instrText xml:space="preserve"> SEQ Abbildung \* ARABIC </w:instrText>
+      </w:r>
+      <w:r>
+        <w:fldChar w:fldCharType="separate"/>
+      </w:r>
+      <w:r>
+        <w:rPr>
+          <w:noProof/>
+        </w:rPr>
+        <w:t>11</w:t>
+      </w:r>
+      <w:r>
+        <w:rPr>
+          <w:noProof/>
+        </w:rPr>
+        <w:fldChar w:fldCharType="end"/>
+      </w:r>
+      <w:r>
+        <w:t xml:space="preserve">: Ausschnitt einer </w:t>
+      </w:r>
+      <w:proofErr w:type="spellStart"/>
+      <w:r>
+        <w:t>Javadoc</w:t>
+      </w:r>
+      <w:proofErr w:type="spellEnd"/>
+      <w:r>
+        <w:t>-Ausgabe</w:t>
       </w:r>
       <w:bookmarkEnd w:id="120"/>
     </w:p>
@@ -16985,7 +17784,6 @@
           <w:dataBinding w:prefixMappings="xmlns:ns0='http://purl.org/dc/elements/1.1/' xmlns:ns1='http://schemas.openxmlformats.org/package/2006/metadata/core-properties' " w:xpath="/ns1:coreProperties[1]/ns0:creator[1]" w:storeItemID="{6C3C8BC8-F283-45AE-878A-BAB7291924A1}"/>
           <w:text/>
         </w:sdtPr>
-        <w:sdtEndPr/>
         <w:sdtContent>
           <w:tc>
             <w:tcPr>
@@ -17108,21 +17906,11 @@
           <w:r>
             <w:t xml:space="preserve">©  </w:t>
           </w:r>
-          <w:r>
-            <w:fldChar w:fldCharType="begin"/>
-          </w:r>
-          <w:r>
-            <w:instrText xml:space="preserve"> DOCPROPERTY  Company  \* MERGEFORMAT </w:instrText>
-          </w:r>
-          <w:r>
-            <w:fldChar w:fldCharType="separate"/>
-          </w:r>
-          <w:r>
-            <w:t>BITMARCK</w:t>
-          </w:r>
-          <w:r>
-            <w:fldChar w:fldCharType="end"/>
-          </w:r>
+          <w:fldSimple w:instr=" DOCPROPERTY  Company  \* MERGEFORMAT ">
+            <w:r>
+              <w:t>BITMARCK</w:t>
+            </w:r>
+          </w:fldSimple>
         </w:p>
       </w:tc>
       <w:tc>
@@ -17170,7 +17958,7 @@
               <w:rStyle w:val="Seitenzahl"/>
               <w:noProof/>
             </w:rPr>
-            <w:t>11</w:t>
+            <w:t>I</w:t>
           </w:r>
           <w:r>
             <w:rPr>
@@ -17249,9 +18037,6 @@
     <w:p>
       <w:pPr>
         <w:pStyle w:val="Funotentext"/>
-        <w:rPr>
-          <w:szCs w:val="16"/>
-        </w:rPr>
       </w:pPr>
       <w:r>
         <w:rPr>
@@ -17264,7 +18049,7 @@
         <w:rPr>
           <w:szCs w:val="16"/>
         </w:rPr>
-        <w:t xml:space="preserve"> GS=Geschäftsstelle</w:t>
+        <w:t xml:space="preserve"> KV=Krankenversicherung</w:t>
       </w:r>
     </w:p>
   </w:footnote>
@@ -17272,6 +18057,9 @@
     <w:p>
       <w:pPr>
         <w:pStyle w:val="Funotentext"/>
+        <w:rPr>
+          <w:szCs w:val="16"/>
+        </w:rPr>
       </w:pPr>
       <w:r>
         <w:rPr>
@@ -17284,7 +18072,7 @@
         <w:rPr>
           <w:szCs w:val="16"/>
         </w:rPr>
-        <w:t xml:space="preserve"> KV=Krankenversicherung</w:t>
+        <w:t xml:space="preserve"> GS=Geschäftsstelle</w:t>
       </w:r>
     </w:p>
   </w:footnote>
@@ -17292,26 +18080,82 @@
     <w:p>
       <w:pPr>
         <w:pStyle w:val="Funotentext"/>
-        <w:rPr>
-          <w:szCs w:val="16"/>
-        </w:rPr>
       </w:pPr>
       <w:r>
         <w:rPr>
           <w:rStyle w:val="Funotenzeichen"/>
-          <w:szCs w:val="16"/>
         </w:rPr>
         <w:footnoteRef/>
       </w:r>
       <w:r>
-        <w:rPr>
-          <w:szCs w:val="16"/>
-        </w:rPr>
-        <w:t xml:space="preserve"> Hier liegt finale Version der Software, die an die Krankenkassen verteilt wird.</w:t>
+        <w:t xml:space="preserve"> </w:t>
+      </w:r>
+      <w:r>
+        <w:t>Der sogenannten Produktivsoftware.</w:t>
       </w:r>
     </w:p>
   </w:footnote>
   <w:footnote w:id="5">
+    <w:p>
+      <w:pPr>
+        <w:pStyle w:val="Funotentext"/>
+      </w:pPr>
+      <w:r>
+        <w:rPr>
+          <w:rStyle w:val="Funotenzeichen"/>
+        </w:rPr>
+        <w:footnoteRef/>
+      </w:r>
+      <w:r>
+        <w:t xml:space="preserve"> Kurz CMS</w:t>
+      </w:r>
+    </w:p>
+  </w:footnote>
+  <w:footnote w:id="6">
+    <w:p>
+      <w:pPr>
+        <w:pStyle w:val="Funotentext"/>
+      </w:pPr>
+      <w:r>
+        <w:rPr>
+          <w:rStyle w:val="Funotenzeichen"/>
+        </w:rPr>
+        <w:footnoteRef/>
+      </w:r>
+      <w:r>
+        <w:t xml:space="preserve"> </w:t>
+      </w:r>
+      <w:r>
+        <w:t xml:space="preserve">Web </w:t>
+      </w:r>
+      <w:proofErr w:type="spellStart"/>
+      <w:r>
+        <w:t>Application</w:t>
+      </w:r>
+      <w:proofErr w:type="spellEnd"/>
+      <w:r>
+        <w:t xml:space="preserve"> Archiv</w:t>
+      </w:r>
+      <w:r>
+        <w:t xml:space="preserve">. Alle Dateien werden in einem Webarchiv </w:t>
+      </w:r>
+      <w:r>
+        <w:t>gebündelt.</w:t>
+      </w:r>
+      <w:r>
+        <w:t xml:space="preserve"> ähnlich einer .</w:t>
+      </w:r>
+      <w:proofErr w:type="spellStart"/>
+      <w:r>
+        <w:t>zip</w:t>
+      </w:r>
+      <w:proofErr w:type="spellEnd"/>
+      <w:r>
+        <w:t>-Datei.</w:t>
+      </w:r>
+    </w:p>
+  </w:footnote>
+  <w:footnote w:id="7">
     <w:p>
       <w:pPr>
         <w:pStyle w:val="Funotentext"/>
@@ -17338,7 +18182,7 @@
       </w:r>
     </w:p>
   </w:footnote>
-  <w:footnote w:id="6">
+  <w:footnote w:id="8">
     <w:p>
       <w:pPr>
         <w:pStyle w:val="Funotentext"/>
@@ -17350,13 +18194,7 @@
         <w:footnoteRef/>
       </w:r>
       <w:r>
-        <w:t xml:space="preserve"> Kosten für einen Mitarbeiter </w:t>
-      </w:r>
-      <w:r>
-        <w:t>pro</w:t>
-      </w:r>
-      <w:r>
-        <w:t xml:space="preserve"> Tag. </w:t>
+        <w:t xml:space="preserve"> Kosten für einen Mitarbeiter pro Tag. </w:t>
       </w:r>
       <w:r>
         <w:t xml:space="preserve">Ein </w:t>
@@ -17388,7 +18226,7 @@
       </w:r>
     </w:p>
   </w:footnote>
-  <w:footnote w:id="7">
+  <w:footnote w:id="9">
     <w:p>
       <w:pPr>
         <w:pStyle w:val="Funotentext"/>
@@ -17404,7 +18242,7 @@
       </w:r>
     </w:p>
   </w:footnote>
-  <w:footnote w:id="8">
+  <w:footnote w:id="10">
     <w:p>
       <w:pPr>
         <w:pStyle w:val="Funotentext"/>
@@ -17416,19 +18254,7 @@
         <w:footnoteRef/>
       </w:r>
       <w:r>
-        <w:t xml:space="preserve"> „</w:t>
-      </w:r>
-      <w:r>
-        <w:t>[</w:t>
-      </w:r>
-      <w:r>
-        <w:t>...</w:t>
-      </w:r>
-      <w:r>
-        <w:t xml:space="preserve">] </w:t>
-      </w:r>
-      <w:r>
-        <w:t>strukturierte Daten (z.</w:t>
+        <w:t xml:space="preserve"> „[...] strukturierte Daten (z.</w:t>
       </w:r>
       <w:r>
         <w:t>B. Objektstrukturen) in eine sequenzielle Darstellungsform umwandeln, um sie zu speichern</w:t>
@@ -17457,7 +18283,7 @@
       </w:r>
     </w:p>
   </w:footnote>
-  <w:footnote w:id="9">
+  <w:footnote w:id="11">
     <w:p>
       <w:pPr>
         <w:pStyle w:val="Funotentext"/>
@@ -17473,7 +18299,7 @@
       </w:r>
     </w:p>
   </w:footnote>
-  <w:footnote w:id="10">
+  <w:footnote w:id="12">
     <w:p>
       <w:pPr>
         <w:pStyle w:val="Funotentext"/>
@@ -17489,7 +18315,7 @@
       </w:r>
     </w:p>
   </w:footnote>
-  <w:footnote w:id="11">
+  <w:footnote w:id="13">
     <w:p>
       <w:pPr>
         <w:pStyle w:val="Funotentext"/>
@@ -17718,7 +18544,7 @@
             </wp:anchor>
           </w:drawing>
         </mc:Choice>
-        <mc:Fallback xmlns:mv="urn:schemas-microsoft-com:mac:vml" xmlns:mo="http://schemas.microsoft.com/office/mac/office/2008/main">
+        <mc:Fallback xmlns:mo="http://schemas.microsoft.com/office/mac/office/2008/main" xmlns:mv="urn:schemas-microsoft-com:mac:vml">
           <w:pict>
             <v:line w14:anchorId="2C90A1C9" id="Gerade_x0020_Verbindung_x0020_3" o:spid="_x0000_s1026" style="position:absolute;z-index:251665408;visibility:visible;mso-wrap-style:square;mso-wrap-distance-left:9pt;mso-wrap-distance-top:0;mso-wrap-distance-right:9pt;mso-wrap-distance-bottom:0;mso-position-horizontal:absolute;mso-position-horizontal-relative:text;mso-position-vertical:absolute;mso-position-vertical-relative:text" from="-.1pt,12.75pt" to="464.45pt,12.75pt" o:gfxdata="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" strokecolor="#a61f7d [3204]"/>
           </w:pict>
@@ -17820,28 +18646,28 @@
         <v:path o:extrusionok="f" gradientshapeok="t" o:connecttype="rect"/>
         <o:lock v:ext="edit" aspectratio="t"/>
       </v:shapetype>
-      <v:shape id="_x0000_i1062" type="#_x0000_t75" style="width:11.55pt;height:9.5pt" o:bullet="t">
+      <v:shape id="_x0000_i1394" type="#_x0000_t75" style="width:11.25pt;height:9.75pt" o:bullet="t">
         <v:imagedata r:id="rId1" o:title="BD21300_"/>
       </v:shape>
     </w:pict>
   </w:numPicBullet>
   <w:numPicBullet w:numPicBulletId="1">
     <w:pict>
-      <v:shape id="_x0000_i1063" type="#_x0000_t75" style="width:11.55pt;height:11.55pt" o:bullet="t">
+      <v:shape id="_x0000_i1395" type="#_x0000_t75" style="width:11.25pt;height:11.25pt" o:bullet="t">
         <v:imagedata r:id="rId2" o:title="BD10263_"/>
       </v:shape>
     </w:pict>
   </w:numPicBullet>
   <w:numPicBullet w:numPicBulletId="2">
     <w:pict>
-      <v:shape id="_x0000_i1064" type="#_x0000_t75" style="width:9.5pt;height:9.5pt" o:bullet="t">
+      <v:shape id="_x0000_i1396" type="#_x0000_t75" style="width:9pt;height:9pt" o:bullet="t">
         <v:imagedata r:id="rId3" o:title="MCBD14574_0000[1]"/>
       </v:shape>
     </w:pict>
   </w:numPicBullet>
   <w:numPicBullet w:numPicBulletId="3">
     <w:pict>
-      <v:shape id="_x0000_i1065" type="#_x0000_t75" style="width:9.5pt;height:9.5pt" o:bullet="t">
+      <v:shape id="_x0000_i1397" type="#_x0000_t75" style="width:9pt;height:9pt" o:bullet="t">
         <v:imagedata r:id="rId4" o:title="BD14755_"/>
       </v:shape>
     </w:pict>
@@ -28108,114 +28934,23 @@
 </file>
 
 <file path=customXml/item1.xml><?xml version="1.0" encoding="utf-8"?>
-<p:properties xmlns:p="http://schemas.microsoft.com/office/2006/metadata/properties" xmlns:xsi="http://www.w3.org/2001/XMLSchema-instance" xmlns:pc="http://schemas.microsoft.com/office/infopath/2007/PartnerControls">
-  <documentManagement>
-    <NaechsteRevision xmlns="286e2188-e526-42a4-837c-108c900a4017">2018-03-31T00:00:00+00:00</NaechsteRevision>
-    <Freigabedatum xmlns="286e2188-e526-42a4-837c-108c900a4017">2018-02-07T00:00:00</Freigabedatum>
-    <Dokumentstatus xmlns="286e2188-e526-42a4-837c-108c900a4017" xsi:nil="true"/>
-    <Klassifikation xmlns="286e2188-e526-42a4-837c-108c900a4017"/>
-    <Verteiler xmlns="286e2188-e526-42a4-837c-108c900a4017">
-      <UserInfo>
-        <DisplayName/>
-        <AccountId xsi:nil="true"/>
-        <AccountType/>
-      </UserInfo>
-    </Verteiler>
-    <DokumenttypVorgang xmlns="286e2188-e526-42a4-837c-108c900a4017" xsi:nil="true"/>
-    <Dokumentverantwortlicher xmlns="286e2188-e526-42a4-837c-108c900a4017">
-      <UserInfo>
-        <DisplayName>Eller, Martin</DisplayName>
-        <AccountId>56</AccountId>
-        <AccountType/>
-      </UserInfo>
-    </Dokumentverantwortlicher>
-    <Dokumentverantwortlicher2 xmlns="286e2188-e526-42a4-837c-108c900a4017">
-      <UserInfo>
-        <DisplayName/>
-        <AccountId xsi:nil="true"/>
-        <AccountType/>
-      </UserInfo>
-    </Dokumentverantwortlicher2>
-    <Dokumentverantwortlicher3 xmlns="286e2188-e526-42a4-837c-108c900a4017">
-      <UserInfo>
-        <DisplayName/>
-        <AccountId xsi:nil="true"/>
-        <AccountType/>
-      </UserInfo>
-    </Dokumentverantwortlicher3>
-    <DLCPolicyLabelLock xmlns="ac4ca329-52cc-4d30-b529-f016ee220f60" xsi:nil="true"/>
-    <DLCPolicyLabelClientValue xmlns="ac4ca329-52cc-4d30-b529-f016ee220f60">{_UIVersionString}</DLCPolicyLabelClientValue>
-    <DLCPolicyLabelValue xmlns="ac4ca329-52cc-4d30-b529-f016ee220f60">6.0</DLCPolicyLabelValue>
-    <Dokumentversion xmlns="286e2188-e526-42a4-837c-108c900a4017" xsi:nil="true"/>
-    <_Version xmlns="http://schemas.microsoft.com/sharepoint/v3/fields" xsi:nil="true"/>
-    <Gueltigkeitsbereich xmlns="ac4ca329-52cc-4d30-b529-f016ee220f60"/>
-    <d4459af4db624b1dae02c27dc2d3d917 xmlns="286e2188-e526-42a4-837c-108c900a4017">
-      <Terms xmlns="http://schemas.microsoft.com/office/infopath/2007/PartnerControls">
-        <TermInfo xmlns="http://schemas.microsoft.com/office/infopath/2007/PartnerControls">
-          <TermName xmlns="http://schemas.microsoft.com/office/infopath/2007/PartnerControls">Informationssicherheit</TermName>
-          <TermId xmlns="http://schemas.microsoft.com/office/infopath/2007/PartnerControls">d4f34f4e-535c-4e70-ae39-c0376490ade0</TermId>
-        </TermInfo>
-        <TermInfo xmlns="http://schemas.microsoft.com/office/infopath/2007/PartnerControls">
-          <TermName xmlns="http://schemas.microsoft.com/office/infopath/2007/PartnerControls">Prozesse</TermName>
-          <TermId xmlns="http://schemas.microsoft.com/office/infopath/2007/PartnerControls">61f8ebae-4254-4eb2-bf58-b10a82987b98</TermId>
-        </TermInfo>
-        <TermInfo xmlns="http://schemas.microsoft.com/office/infopath/2007/PartnerControls">
-          <TermName xmlns="http://schemas.microsoft.com/office/infopath/2007/PartnerControls">Datenschutz</TermName>
-          <TermId xmlns="http://schemas.microsoft.com/office/infopath/2007/PartnerControls">626a0792-6bdd-4fe2-864e-1294f5b23db6</TermId>
-        </TermInfo>
-      </Terms>
-    </d4459af4db624b1dae02c27dc2d3d917>
-    <m9e9a5ef077b4ac294bbaadb6dd1d5e8 xmlns="286e2188-e526-42a4-837c-108c900a4017">
-      <Terms xmlns="http://schemas.microsoft.com/office/infopath/2007/PartnerControls">
-        <TermInfo xmlns="http://schemas.microsoft.com/office/infopath/2007/PartnerControls">
-          <TermName xmlns="http://schemas.microsoft.com/office/infopath/2007/PartnerControls">04 Unterstützend/Verwaltend</TermName>
-          <TermId xmlns="http://schemas.microsoft.com/office/infopath/2007/PartnerControls">6bd39433-a356-4b0c-a632-d31863714326</TermId>
-        </TermInfo>
-      </Terms>
-    </m9e9a5ef077b4ac294bbaadb6dd1d5e8>
-    <l1158f5a1a074cf6a7fd03fb4ab8cd02 xmlns="286e2188-e526-42a4-837c-108c900a4017">
-      <Terms xmlns="http://schemas.microsoft.com/office/infopath/2007/PartnerControls">
-        <TermInfo xmlns="http://schemas.microsoft.com/office/infopath/2007/PartnerControls">
-          <TermName xmlns="http://schemas.microsoft.com/office/infopath/2007/PartnerControls">BM</TermName>
-          <TermId xmlns="http://schemas.microsoft.com/office/infopath/2007/PartnerControls">38c58514-cbea-45c4-bc36-58a605d07f0f</TermId>
-        </TermInfo>
-        <TermInfo xmlns="http://schemas.microsoft.com/office/infopath/2007/PartnerControls">
-          <TermName xmlns="http://schemas.microsoft.com/office/infopath/2007/PartnerControls">BMB</TermName>
-          <TermId xmlns="http://schemas.microsoft.com/office/infopath/2007/PartnerControls">0fc3b0e0-ebeb-4efc-97c6-55a0bbdbd8af</TermId>
-        </TermInfo>
-        <TermInfo xmlns="http://schemas.microsoft.com/office/infopath/2007/PartnerControls">
-          <TermName xmlns="http://schemas.microsoft.com/office/infopath/2007/PartnerControls">BMH</TermName>
-          <TermId xmlns="http://schemas.microsoft.com/office/infopath/2007/PartnerControls">bf4578c2-e635-4356-8a18-9c919a949d7a</TermId>
-        </TermInfo>
-        <TermInfo xmlns="http://schemas.microsoft.com/office/infopath/2007/PartnerControls">
-          <TermName xmlns="http://schemas.microsoft.com/office/infopath/2007/PartnerControls">BMS</TermName>
-          <TermId xmlns="http://schemas.microsoft.com/office/infopath/2007/PartnerControls">b914d7a2-9e5b-44fc-8630-f1959e5501d9</TermId>
-        </TermInfo>
-        <TermInfo xmlns="http://schemas.microsoft.com/office/infopath/2007/PartnerControls">
-          <TermName xmlns="http://schemas.microsoft.com/office/infopath/2007/PartnerControls">BMSW</TermName>
-          <TermId xmlns="http://schemas.microsoft.com/office/infopath/2007/PartnerControls">43dc1759-4979-4894-93c1-65a24553ca70</TermId>
-        </TermInfo>
-        <TermInfo xmlns="http://schemas.microsoft.com/office/infopath/2007/PartnerControls">
-          <TermName xmlns="http://schemas.microsoft.com/office/infopath/2007/PartnerControls">BMT</TermName>
-          <TermId xmlns="http://schemas.microsoft.com/office/infopath/2007/PartnerControls">70956693-f793-4dcf-be08-cd3b6d00b4ba</TermId>
-        </TermInfo>
-      </Terms>
-    </l1158f5a1a074cf6a7fd03fb4ab8cd02>
-    <Archiviert_x0020__x0020_am xmlns="ac4ca329-52cc-4d30-b529-f016ee220f60" xsi:nil="true"/>
-    <TaxCatchAll xmlns="a3c58cf5-d585-4f84-afcc-7f6e7d716aba">
-      <Value>169</Value>
-      <Value>168</Value>
-      <Value>13</Value>
-      <Value>12</Value>
-      <Value>10</Value>
-      <Value>9</Value>
-      <Value>43</Value>
-      <Value>23</Value>
-      <Value>4</Value>
-      <Value>16</Value>
-    </TaxCatchAll>
-  </documentManagement>
-</p:properties>
+<?mso-contentType ?>
+<p:Policy xmlns:p="office.server.policy" id="" local="true">
+  <p:Name>Vorlage</p:Name>
+  <p:Description/>
+  <p:Statement/>
+  <p:PolicyItems>
+    <p:PolicyItem featureId="Microsoft.Office.RecordsManagement.PolicyFeatures.PolicyLabel" staticId="0x0101009DFDB299B695804AB399C2B58435ED8401006F292209F02CA44AAF45819D94CD4063|801092262" UniqueId="d2eda0e0-acbe-4542-889d-798311535c14">
+      <p:Name>Bezeichnungen</p:Name>
+      <p:Description>Generiert Bezeichnungen, die in Microsoft Office-Dokumente eingefügt werden können, um sicherzustellen, dass Dokumenteigenschaften oder sonstige wichtige Informationen beim Drucken von Dokumenten enthalten sind. Bezeichnungen können auch für die Suche nach Dokumenten verwendet werden.</p:Description>
+      <p:CustomData>
+        <label>
+          <segment type="metadata">_UIVersionString</segment>
+        </label>
+      </p:CustomData>
+    </p:PolicyItem>
+  </p:PolicyItems>
+</p:Policy>
 </file>
 
 <file path=customXml/item2.xml><?xml version="1.0" encoding="utf-8"?>
@@ -28613,23 +29348,114 @@
 </file>
 
 <file path=customXml/item3.xml><?xml version="1.0" encoding="utf-8"?>
-<?mso-contentType ?>
-<p:Policy xmlns:p="office.server.policy" id="" local="true">
-  <p:Name>Vorlage</p:Name>
-  <p:Description/>
-  <p:Statement/>
-  <p:PolicyItems>
-    <p:PolicyItem featureId="Microsoft.Office.RecordsManagement.PolicyFeatures.PolicyLabel" staticId="0x0101009DFDB299B695804AB399C2B58435ED8401006F292209F02CA44AAF45819D94CD4063|801092262" UniqueId="d2eda0e0-acbe-4542-889d-798311535c14">
-      <p:Name>Bezeichnungen</p:Name>
-      <p:Description>Generiert Bezeichnungen, die in Microsoft Office-Dokumente eingefügt werden können, um sicherzustellen, dass Dokumenteigenschaften oder sonstige wichtige Informationen beim Drucken von Dokumenten enthalten sind. Bezeichnungen können auch für die Suche nach Dokumenten verwendet werden.</p:Description>
-      <p:CustomData>
-        <label>
-          <segment type="metadata">_UIVersionString</segment>
-        </label>
-      </p:CustomData>
-    </p:PolicyItem>
-  </p:PolicyItems>
-</p:Policy>
+<p:properties xmlns:p="http://schemas.microsoft.com/office/2006/metadata/properties" xmlns:xsi="http://www.w3.org/2001/XMLSchema-instance" xmlns:pc="http://schemas.microsoft.com/office/infopath/2007/PartnerControls">
+  <documentManagement>
+    <NaechsteRevision xmlns="286e2188-e526-42a4-837c-108c900a4017">2018-03-31T00:00:00+00:00</NaechsteRevision>
+    <Freigabedatum xmlns="286e2188-e526-42a4-837c-108c900a4017">2018-02-07T00:00:00</Freigabedatum>
+    <Dokumentstatus xmlns="286e2188-e526-42a4-837c-108c900a4017" xsi:nil="true"/>
+    <Klassifikation xmlns="286e2188-e526-42a4-837c-108c900a4017"/>
+    <Verteiler xmlns="286e2188-e526-42a4-837c-108c900a4017">
+      <UserInfo>
+        <DisplayName/>
+        <AccountId xsi:nil="true"/>
+        <AccountType/>
+      </UserInfo>
+    </Verteiler>
+    <DokumenttypVorgang xmlns="286e2188-e526-42a4-837c-108c900a4017" xsi:nil="true"/>
+    <Dokumentverantwortlicher xmlns="286e2188-e526-42a4-837c-108c900a4017">
+      <UserInfo>
+        <DisplayName>Eller, Martin</DisplayName>
+        <AccountId>56</AccountId>
+        <AccountType/>
+      </UserInfo>
+    </Dokumentverantwortlicher>
+    <Dokumentverantwortlicher2 xmlns="286e2188-e526-42a4-837c-108c900a4017">
+      <UserInfo>
+        <DisplayName/>
+        <AccountId xsi:nil="true"/>
+        <AccountType/>
+      </UserInfo>
+    </Dokumentverantwortlicher2>
+    <Dokumentverantwortlicher3 xmlns="286e2188-e526-42a4-837c-108c900a4017">
+      <UserInfo>
+        <DisplayName/>
+        <AccountId xsi:nil="true"/>
+        <AccountType/>
+      </UserInfo>
+    </Dokumentverantwortlicher3>
+    <DLCPolicyLabelLock xmlns="ac4ca329-52cc-4d30-b529-f016ee220f60" xsi:nil="true"/>
+    <DLCPolicyLabelClientValue xmlns="ac4ca329-52cc-4d30-b529-f016ee220f60">{_UIVersionString}</DLCPolicyLabelClientValue>
+    <DLCPolicyLabelValue xmlns="ac4ca329-52cc-4d30-b529-f016ee220f60">6.0</DLCPolicyLabelValue>
+    <Dokumentversion xmlns="286e2188-e526-42a4-837c-108c900a4017" xsi:nil="true"/>
+    <_Version xmlns="http://schemas.microsoft.com/sharepoint/v3/fields" xsi:nil="true"/>
+    <Gueltigkeitsbereich xmlns="ac4ca329-52cc-4d30-b529-f016ee220f60"/>
+    <d4459af4db624b1dae02c27dc2d3d917 xmlns="286e2188-e526-42a4-837c-108c900a4017">
+      <Terms xmlns="http://schemas.microsoft.com/office/infopath/2007/PartnerControls">
+        <TermInfo xmlns="http://schemas.microsoft.com/office/infopath/2007/PartnerControls">
+          <TermName xmlns="http://schemas.microsoft.com/office/infopath/2007/PartnerControls">Informationssicherheit</TermName>
+          <TermId xmlns="http://schemas.microsoft.com/office/infopath/2007/PartnerControls">d4f34f4e-535c-4e70-ae39-c0376490ade0</TermId>
+        </TermInfo>
+        <TermInfo xmlns="http://schemas.microsoft.com/office/infopath/2007/PartnerControls">
+          <TermName xmlns="http://schemas.microsoft.com/office/infopath/2007/PartnerControls">Prozesse</TermName>
+          <TermId xmlns="http://schemas.microsoft.com/office/infopath/2007/PartnerControls">61f8ebae-4254-4eb2-bf58-b10a82987b98</TermId>
+        </TermInfo>
+        <TermInfo xmlns="http://schemas.microsoft.com/office/infopath/2007/PartnerControls">
+          <TermName xmlns="http://schemas.microsoft.com/office/infopath/2007/PartnerControls">Datenschutz</TermName>
+          <TermId xmlns="http://schemas.microsoft.com/office/infopath/2007/PartnerControls">626a0792-6bdd-4fe2-864e-1294f5b23db6</TermId>
+        </TermInfo>
+      </Terms>
+    </d4459af4db624b1dae02c27dc2d3d917>
+    <m9e9a5ef077b4ac294bbaadb6dd1d5e8 xmlns="286e2188-e526-42a4-837c-108c900a4017">
+      <Terms xmlns="http://schemas.microsoft.com/office/infopath/2007/PartnerControls">
+        <TermInfo xmlns="http://schemas.microsoft.com/office/infopath/2007/PartnerControls">
+          <TermName xmlns="http://schemas.microsoft.com/office/infopath/2007/PartnerControls">04 Unterstützend/Verwaltend</TermName>
+          <TermId xmlns="http://schemas.microsoft.com/office/infopath/2007/PartnerControls">6bd39433-a356-4b0c-a632-d31863714326</TermId>
+        </TermInfo>
+      </Terms>
+    </m9e9a5ef077b4ac294bbaadb6dd1d5e8>
+    <l1158f5a1a074cf6a7fd03fb4ab8cd02 xmlns="286e2188-e526-42a4-837c-108c900a4017">
+      <Terms xmlns="http://schemas.microsoft.com/office/infopath/2007/PartnerControls">
+        <TermInfo xmlns="http://schemas.microsoft.com/office/infopath/2007/PartnerControls">
+          <TermName xmlns="http://schemas.microsoft.com/office/infopath/2007/PartnerControls">BM</TermName>
+          <TermId xmlns="http://schemas.microsoft.com/office/infopath/2007/PartnerControls">38c58514-cbea-45c4-bc36-58a605d07f0f</TermId>
+        </TermInfo>
+        <TermInfo xmlns="http://schemas.microsoft.com/office/infopath/2007/PartnerControls">
+          <TermName xmlns="http://schemas.microsoft.com/office/infopath/2007/PartnerControls">BMB</TermName>
+          <TermId xmlns="http://schemas.microsoft.com/office/infopath/2007/PartnerControls">0fc3b0e0-ebeb-4efc-97c6-55a0bbdbd8af</TermId>
+        </TermInfo>
+        <TermInfo xmlns="http://schemas.microsoft.com/office/infopath/2007/PartnerControls">
+          <TermName xmlns="http://schemas.microsoft.com/office/infopath/2007/PartnerControls">BMH</TermName>
+          <TermId xmlns="http://schemas.microsoft.com/office/infopath/2007/PartnerControls">bf4578c2-e635-4356-8a18-9c919a949d7a</TermId>
+        </TermInfo>
+        <TermInfo xmlns="http://schemas.microsoft.com/office/infopath/2007/PartnerControls">
+          <TermName xmlns="http://schemas.microsoft.com/office/infopath/2007/PartnerControls">BMS</TermName>
+          <TermId xmlns="http://schemas.microsoft.com/office/infopath/2007/PartnerControls">b914d7a2-9e5b-44fc-8630-f1959e5501d9</TermId>
+        </TermInfo>
+        <TermInfo xmlns="http://schemas.microsoft.com/office/infopath/2007/PartnerControls">
+          <TermName xmlns="http://schemas.microsoft.com/office/infopath/2007/PartnerControls">BMSW</TermName>
+          <TermId xmlns="http://schemas.microsoft.com/office/infopath/2007/PartnerControls">43dc1759-4979-4894-93c1-65a24553ca70</TermId>
+        </TermInfo>
+        <TermInfo xmlns="http://schemas.microsoft.com/office/infopath/2007/PartnerControls">
+          <TermName xmlns="http://schemas.microsoft.com/office/infopath/2007/PartnerControls">BMT</TermName>
+          <TermId xmlns="http://schemas.microsoft.com/office/infopath/2007/PartnerControls">70956693-f793-4dcf-be08-cd3b6d00b4ba</TermId>
+        </TermInfo>
+      </Terms>
+    </l1158f5a1a074cf6a7fd03fb4ab8cd02>
+    <Archiviert_x0020__x0020_am xmlns="ac4ca329-52cc-4d30-b529-f016ee220f60" xsi:nil="true"/>
+    <TaxCatchAll xmlns="a3c58cf5-d585-4f84-afcc-7f6e7d716aba">
+      <Value>169</Value>
+      <Value>168</Value>
+      <Value>13</Value>
+      <Value>12</Value>
+      <Value>10</Value>
+      <Value>9</Value>
+      <Value>43</Value>
+      <Value>23</Value>
+      <Value>4</Value>
+      <Value>16</Value>
+    </TaxCatchAll>
+  </documentManagement>
+</p:properties>
 </file>
 
 <file path=customXml/item4.xml><?xml version="1.0" encoding="utf-8"?>
@@ -28663,14 +29489,9 @@
 </file>
 
 <file path=customXml/itemProps1.xml><?xml version="1.0" encoding="utf-8"?>
-<ds:datastoreItem xmlns:ds="http://schemas.openxmlformats.org/officeDocument/2006/customXml" ds:itemID="{D011BBE1-9430-4341-BCF4-99F9535B3E6B}">
+<ds:datastoreItem xmlns:ds="http://schemas.openxmlformats.org/officeDocument/2006/customXml" ds:itemID="{3CCCFF73-1509-4AF7-86FB-792E0DE4F37D}">
   <ds:schemaRefs>
-    <ds:schemaRef ds:uri="http://schemas.microsoft.com/office/2006/metadata/properties"/>
-    <ds:schemaRef ds:uri="http://schemas.microsoft.com/office/infopath/2007/PartnerControls"/>
-    <ds:schemaRef ds:uri="286e2188-e526-42a4-837c-108c900a4017"/>
-    <ds:schemaRef ds:uri="ac4ca329-52cc-4d30-b529-f016ee220f60"/>
-    <ds:schemaRef ds:uri="http://schemas.microsoft.com/sharepoint/v3/fields"/>
-    <ds:schemaRef ds:uri="a3c58cf5-d585-4f84-afcc-7f6e7d716aba"/>
+    <ds:schemaRef ds:uri="office.server.policy"/>
   </ds:schemaRefs>
 </ds:datastoreItem>
 </file>
@@ -28698,9 +29519,14 @@
 </file>
 
 <file path=customXml/itemProps3.xml><?xml version="1.0" encoding="utf-8"?>
-<ds:datastoreItem xmlns:ds="http://schemas.openxmlformats.org/officeDocument/2006/customXml" ds:itemID="{3CCCFF73-1509-4AF7-86FB-792E0DE4F37D}">
+<ds:datastoreItem xmlns:ds="http://schemas.openxmlformats.org/officeDocument/2006/customXml" ds:itemID="{D011BBE1-9430-4341-BCF4-99F9535B3E6B}">
   <ds:schemaRefs>
-    <ds:schemaRef ds:uri="office.server.policy"/>
+    <ds:schemaRef ds:uri="http://schemas.microsoft.com/office/2006/metadata/properties"/>
+    <ds:schemaRef ds:uri="http://schemas.microsoft.com/office/infopath/2007/PartnerControls"/>
+    <ds:schemaRef ds:uri="286e2188-e526-42a4-837c-108c900a4017"/>
+    <ds:schemaRef ds:uri="ac4ca329-52cc-4d30-b529-f016ee220f60"/>
+    <ds:schemaRef ds:uri="http://schemas.microsoft.com/sharepoint/v3/fields"/>
+    <ds:schemaRef ds:uri="a3c58cf5-d585-4f84-afcc-7f6e7d716aba"/>
   </ds:schemaRefs>
 </ds:datastoreItem>
 </file>
@@ -28714,7 +29540,7 @@
 </file>
 
 <file path=customXml/itemProps5.xml><?xml version="1.0" encoding="utf-8"?>
-<ds:datastoreItem xmlns:ds="http://schemas.openxmlformats.org/officeDocument/2006/customXml" ds:itemID="{46384857-7FA1-41D7-9D25-A0E974CD9E62}">
+<ds:datastoreItem xmlns:ds="http://schemas.openxmlformats.org/officeDocument/2006/customXml" ds:itemID="{9F85F17B-6F19-481C-9528-E2CD8341FCC5}">
   <ds:schemaRefs>
     <ds:schemaRef ds:uri="http://schemas.openxmlformats.org/officeDocument/2006/bibliography"/>
   </ds:schemaRefs>

</xml_diff>